<commit_message>
Added Moq-package to the project. Wrote some tests on RatingRecordProvider
</commit_message>
<xml_diff>
--- a/Documentation.docx
+++ b/Documentation.docx
@@ -143,7 +143,7 @@
         <w:spacing w:after="0" w:line="240" w:lineRule="auto"/>
         <w:jc w:val="center"/>
         <w:rPr>
-          <w:rFonts w:ascii="Arial" w:hAnsi="Arial" w:cs="Arial" w:hint="eastAsia"/>
+          <w:rFonts w:ascii="Arial" w:hAnsi="Arial" w:cs="Arial"/>
           <w:b/>
           <w:sz w:val="46"/>
           <w:szCs w:val="46"/>
@@ -177,7 +177,7 @@
         <w:spacing w:after="0" w:line="240" w:lineRule="auto"/>
         <w:jc w:val="center"/>
         <w:rPr>
-          <w:rFonts w:ascii="Arial" w:hAnsi="Arial" w:cs="Arial" w:hint="eastAsia"/>
+          <w:rFonts w:ascii="Arial" w:hAnsi="Arial" w:cs="Arial"/>
           <w:b/>
           <w:sz w:val="46"/>
           <w:szCs w:val="46"/>
@@ -211,7 +211,7 @@
         <w:spacing w:after="0" w:line="240" w:lineRule="auto"/>
         <w:jc w:val="center"/>
         <w:rPr>
-          <w:rFonts w:ascii="Arial" w:hAnsi="Arial" w:cs="Arial" w:hint="eastAsia"/>
+          <w:rFonts w:ascii="Arial" w:hAnsi="Arial" w:cs="Arial"/>
           <w:b/>
           <w:sz w:val="46"/>
           <w:szCs w:val="46"/>
@@ -788,7 +788,6 @@
             <w:r>
               <w:rPr>
                 <w:noProof/>
-                <w:lang w:eastAsia="ja-JP"/>
               </w:rPr>
               <w:drawing>
                 <wp:inline distT="0" distB="0" distL="0" distR="0" wp14:anchorId="2A1E3468" wp14:editId="63CD4DD9">
@@ -2146,7 +2145,7 @@
         <w:spacing w:after="0" w:line="240" w:lineRule="auto"/>
         <w:jc w:val="center"/>
         <w:rPr>
-          <w:rFonts w:ascii="Arial" w:hAnsi="Arial" w:cs="Arial" w:hint="eastAsia"/>
+          <w:rFonts w:ascii="Arial" w:hAnsi="Arial" w:cs="Arial"/>
           <w:b/>
           <w:sz w:val="46"/>
           <w:szCs w:val="46"/>
@@ -2180,7 +2179,7 @@
         <w:spacing w:after="0" w:line="240" w:lineRule="auto"/>
         <w:jc w:val="center"/>
         <w:rPr>
-          <w:rFonts w:ascii="Arial" w:hAnsi="Arial" w:cs="Arial" w:hint="eastAsia"/>
+          <w:rFonts w:ascii="Arial" w:hAnsi="Arial" w:cs="Arial"/>
           <w:b/>
           <w:sz w:val="46"/>
           <w:szCs w:val="46"/>
@@ -2318,8 +2317,6 @@
           <w:lang w:val="en-US"/>
         </w:rPr>
       </w:pPr>
-      <w:bookmarkStart w:id="0" w:name="_GoBack"/>
-      <w:bookmarkEnd w:id="0"/>
     </w:p>
     <w:p>
       <w:pPr>
@@ -2589,6 +2586,41 @@
         <w:jc w:val="both"/>
         <w:rPr>
           <w:rFonts w:ascii="Arial" w:hAnsi="Arial" w:cs="Arial" w:hint="eastAsia"/>
+          <w:sz w:val="32"/>
+          <w:szCs w:val="32"/>
+          <w:lang w:val="en-US"/>
+        </w:rPr>
+      </w:pPr>
+      <w:r>
+        <w:rPr>
+          <w:rFonts w:ascii="Arial" w:hAnsi="Arial" w:cs="Arial"/>
+          <w:sz w:val="32"/>
+          <w:szCs w:val="32"/>
+          <w:lang w:val="en-US"/>
+        </w:rPr>
+        <w:t xml:space="preserve">4. </w:t>
+      </w:r>
+      <w:proofErr w:type="spellStart"/>
+      <w:proofErr w:type="gramStart"/>
+      <w:r>
+        <w:rPr>
+          <w:rFonts w:ascii="Arial" w:hAnsi="Arial" w:cs="Arial"/>
+          <w:sz w:val="32"/>
+          <w:szCs w:val="32"/>
+          <w:lang w:val="en-US"/>
+        </w:rPr>
+        <w:t>xunit.runner.visualstudio</w:t>
+      </w:r>
+      <w:proofErr w:type="spellEnd"/>
+      <w:proofErr w:type="gramEnd"/>
+    </w:p>
+    <w:p>
+      <w:pPr>
+        <w:spacing w:after="0" w:line="360" w:lineRule="auto"/>
+        <w:ind w:firstLine="567"/>
+        <w:jc w:val="both"/>
+        <w:rPr>
+          <w:rFonts w:ascii="Arial" w:hAnsi="Arial" w:cs="Arial"/>
           <w:b/>
           <w:sz w:val="46"/>
           <w:szCs w:val="46"/>
@@ -2597,26 +2629,15 @@
       </w:pPr>
       <w:r>
         <w:rPr>
-          <w:rFonts w:ascii="Arial" w:hAnsi="Arial" w:cs="Arial"/>
+          <w:rFonts w:ascii="Arial" w:hAnsi="Arial" w:cs="Arial" w:hint="eastAsia"/>
           <w:sz w:val="32"/>
           <w:szCs w:val="32"/>
           <w:lang w:val="en-US"/>
         </w:rPr>
-        <w:t xml:space="preserve">4. </w:t>
-      </w:r>
-      <w:proofErr w:type="spellStart"/>
-      <w:proofErr w:type="gramStart"/>
-      <w:r>
-        <w:rPr>
-          <w:rFonts w:ascii="Arial" w:hAnsi="Arial" w:cs="Arial"/>
-          <w:sz w:val="32"/>
-          <w:szCs w:val="32"/>
-          <w:lang w:val="en-US"/>
-        </w:rPr>
-        <w:t>xunit.runner.visualstudio</w:t>
-      </w:r>
-      <w:proofErr w:type="spellEnd"/>
-      <w:proofErr w:type="gramEnd"/>
+        <w:t>5. Moq</w:t>
+      </w:r>
+      <w:bookmarkStart w:id="0" w:name="_GoBack"/>
+      <w:bookmarkEnd w:id="0"/>
     </w:p>
     <w:p>
       <w:pPr>
@@ -2644,7 +2665,7 @@
         <w:spacing w:after="0" w:line="240" w:lineRule="auto"/>
         <w:jc w:val="center"/>
         <w:rPr>
-          <w:rFonts w:ascii="Arial" w:hAnsi="Arial" w:cs="Arial" w:hint="eastAsia"/>
+          <w:rFonts w:ascii="Arial" w:hAnsi="Arial" w:cs="Arial"/>
           <w:b/>
           <w:sz w:val="46"/>
           <w:szCs w:val="46"/>
@@ -2668,7 +2689,7 @@
         <w:spacing w:after="0" w:line="240" w:lineRule="auto"/>
         <w:jc w:val="center"/>
         <w:rPr>
-          <w:rFonts w:ascii="Arial" w:hAnsi="Arial" w:cs="Arial" w:hint="eastAsia"/>
+          <w:rFonts w:ascii="Arial" w:hAnsi="Arial" w:cs="Arial"/>
           <w:b/>
           <w:sz w:val="46"/>
           <w:szCs w:val="46"/>
@@ -2702,7 +2723,7 @@
         <w:spacing w:after="0" w:line="240" w:lineRule="auto"/>
         <w:jc w:val="center"/>
         <w:rPr>
-          <w:rFonts w:ascii="Arial" w:hAnsi="Arial" w:cs="Arial" w:hint="eastAsia"/>
+          <w:rFonts w:ascii="Arial" w:hAnsi="Arial" w:cs="Arial"/>
           <w:b/>
           <w:sz w:val="46"/>
           <w:szCs w:val="46"/>
@@ -2726,7 +2747,7 @@
         <w:spacing w:after="0" w:line="240" w:lineRule="auto"/>
         <w:jc w:val="center"/>
         <w:rPr>
-          <w:rFonts w:ascii="Arial" w:hAnsi="Arial" w:cs="Arial" w:hint="eastAsia"/>
+          <w:rFonts w:ascii="Arial" w:hAnsi="Arial" w:cs="Arial"/>
           <w:b/>
           <w:sz w:val="46"/>
           <w:szCs w:val="46"/>
@@ -2760,7 +2781,7 @@
         <w:spacing w:after="0" w:line="240" w:lineRule="auto"/>
         <w:jc w:val="center"/>
         <w:rPr>
-          <w:rFonts w:ascii="Arial" w:hAnsi="Arial" w:cs="Arial" w:hint="eastAsia"/>
+          <w:rFonts w:ascii="Arial" w:hAnsi="Arial" w:cs="Arial"/>
           <w:b/>
           <w:sz w:val="46"/>
           <w:szCs w:val="46"/>
@@ -5784,7 +5805,7 @@
         <w:ind w:firstLine="567"/>
         <w:jc w:val="both"/>
         <w:rPr>
-          <w:rFonts w:ascii="Arial" w:hAnsi="Arial" w:cs="Arial" w:hint="eastAsia"/>
+          <w:rFonts w:ascii="Arial" w:hAnsi="Arial" w:cs="Arial"/>
           <w:b/>
           <w:sz w:val="46"/>
           <w:szCs w:val="46"/>
@@ -5818,7 +5839,7 @@
         <w:spacing w:after="0" w:line="240" w:lineRule="auto"/>
         <w:jc w:val="center"/>
         <w:rPr>
-          <w:rFonts w:ascii="Arial" w:hAnsi="Arial" w:cs="Arial" w:hint="eastAsia"/>
+          <w:rFonts w:ascii="Arial" w:hAnsi="Arial" w:cs="Arial"/>
           <w:b/>
           <w:sz w:val="46"/>
           <w:szCs w:val="46"/>
@@ -5842,7 +5863,7 @@
         <w:spacing w:after="0" w:line="240" w:lineRule="auto"/>
         <w:jc w:val="center"/>
         <w:rPr>
-          <w:rFonts w:ascii="Arial" w:hAnsi="Arial" w:cs="Arial" w:hint="eastAsia"/>
+          <w:rFonts w:ascii="Arial" w:hAnsi="Arial" w:cs="Arial"/>
           <w:b/>
           <w:sz w:val="46"/>
           <w:szCs w:val="46"/>
@@ -5876,7 +5897,7 @@
         <w:spacing w:after="0" w:line="240" w:lineRule="auto"/>
         <w:jc w:val="center"/>
         <w:rPr>
-          <w:rFonts w:ascii="Arial" w:hAnsi="Arial" w:cs="Arial" w:hint="eastAsia"/>
+          <w:rFonts w:ascii="Arial" w:hAnsi="Arial" w:cs="Arial"/>
           <w:b/>
           <w:sz w:val="46"/>
           <w:szCs w:val="46"/>
@@ -5900,7 +5921,7 @@
         <w:spacing w:after="0" w:line="240" w:lineRule="auto"/>
         <w:jc w:val="center"/>
         <w:rPr>
-          <w:rFonts w:ascii="Arial" w:hAnsi="Arial" w:cs="Arial" w:hint="eastAsia"/>
+          <w:rFonts w:ascii="Arial" w:hAnsi="Arial" w:cs="Arial"/>
           <w:b/>
           <w:sz w:val="46"/>
           <w:szCs w:val="46"/>
@@ -6004,6 +6025,7 @@
         <w:docPartUnique/>
       </w:docPartObj>
     </w:sdtPr>
+    <w:sdtEndPr/>
     <w:sdtContent>
       <w:p>
         <w:pPr>
@@ -6046,7 +6068,7 @@
             <w:sz w:val="40"/>
             <w:szCs w:val="40"/>
           </w:rPr>
-          <w:t>5</w:t>
+          <w:t>6</w:t>
         </w:r>
         <w:r>
           <w:rPr>

</xml_diff>

<commit_message>
Added ideas for modification
</commit_message>
<xml_diff>
--- a/Documentation.docx
+++ b/Documentation.docx
@@ -2585,7 +2585,7 @@
         <w:ind w:firstLine="567"/>
         <w:jc w:val="both"/>
         <w:rPr>
-          <w:rFonts w:ascii="Arial" w:hAnsi="Arial" w:cs="Arial" w:hint="eastAsia"/>
+          <w:rFonts w:ascii="Arial" w:hAnsi="Arial" w:cs="Arial"/>
           <w:sz w:val="32"/>
           <w:szCs w:val="32"/>
           <w:lang w:val="en-US"/>
@@ -2636,8 +2636,6 @@
         </w:rPr>
         <w:t>5. Moq</w:t>
       </w:r>
-      <w:bookmarkStart w:id="0" w:name="_GoBack"/>
-      <w:bookmarkEnd w:id="0"/>
     </w:p>
     <w:p>
       <w:pPr>
@@ -5782,6 +5780,254 @@
               </w:rPr>
               <w:t>Not sure how I’ll do it, just not to forget the idea.</w:t>
             </w:r>
+          </w:p>
+        </w:tc>
+      </w:tr>
+      <w:tr>
+        <w:tc>
+          <w:tcPr>
+            <w:tcW w:w="3510" w:type="dxa"/>
+            <w:vAlign w:val="center"/>
+          </w:tcPr>
+          <w:p>
+            <w:pPr>
+              <w:jc w:val="center"/>
+              <w:rPr>
+                <w:rFonts w:ascii="Arial" w:eastAsiaTheme="minorEastAsia" w:hAnsi="Arial" w:hint="eastAsia"/>
+                <w:color w:val="000000"/>
+                <w:sz w:val="28"/>
+                <w:szCs w:val="28"/>
+                <w:lang w:val="en-US" w:eastAsia="ja-JP"/>
+              </w:rPr>
+            </w:pPr>
+            <w:r>
+              <w:rPr>
+                <w:rFonts w:ascii="Arial" w:eastAsiaTheme="minorEastAsia" w:hAnsi="Arial" w:hint="eastAsia"/>
+                <w:color w:val="000000"/>
+                <w:sz w:val="28"/>
+                <w:szCs w:val="28"/>
+                <w:lang w:val="en-US" w:eastAsia="ja-JP"/>
+              </w:rPr>
+              <w:t xml:space="preserve">Function </w:t>
+            </w:r>
+            <w:r>
+              <w:rPr>
+                <w:rFonts w:ascii="Arial" w:eastAsiaTheme="minorEastAsia" w:hAnsi="Arial"/>
+                <w:color w:val="000000"/>
+                <w:sz w:val="28"/>
+                <w:szCs w:val="28"/>
+                <w:lang w:val="en-US" w:eastAsia="ja-JP"/>
+              </w:rPr>
+              <w:t>“</w:t>
+            </w:r>
+            <w:r>
+              <w:rPr>
+                <w:rFonts w:ascii="Arial" w:eastAsiaTheme="minorEastAsia" w:hAnsi="Arial" w:hint="eastAsia"/>
+                <w:color w:val="000000"/>
+                <w:sz w:val="28"/>
+                <w:szCs w:val="28"/>
+                <w:lang w:val="en-US" w:eastAsia="ja-JP"/>
+              </w:rPr>
+              <w:t>Challenge</w:t>
+            </w:r>
+            <w:r>
+              <w:rPr>
+                <w:rFonts w:ascii="Arial" w:eastAsiaTheme="minorEastAsia" w:hAnsi="Arial"/>
+                <w:color w:val="000000"/>
+                <w:sz w:val="28"/>
+                <w:szCs w:val="28"/>
+                <w:lang w:val="en-US" w:eastAsia="ja-JP"/>
+              </w:rPr>
+              <w:t>”</w:t>
+            </w:r>
+          </w:p>
+        </w:tc>
+        <w:tc>
+          <w:tcPr>
+            <w:tcW w:w="8046" w:type="dxa"/>
+            <w:vAlign w:val="center"/>
+          </w:tcPr>
+          <w:p>
+            <w:pPr>
+              <w:pStyle w:val="a8"/>
+              <w:jc w:val="both"/>
+              <w:rPr>
+                <w:rFonts w:ascii="Arial" w:eastAsiaTheme="minorEastAsia" w:hAnsi="Arial" w:hint="eastAsia"/>
+                <w:color w:val="000000"/>
+                <w:sz w:val="28"/>
+                <w:szCs w:val="28"/>
+                <w:lang w:val="en-US" w:eastAsia="ja-JP"/>
+              </w:rPr>
+            </w:pPr>
+            <w:r>
+              <w:rPr>
+                <w:rFonts w:ascii="Arial" w:eastAsiaTheme="minorEastAsia" w:hAnsi="Arial" w:hint="eastAsia"/>
+                <w:color w:val="000000"/>
+                <w:sz w:val="28"/>
+                <w:szCs w:val="28"/>
+                <w:lang w:val="en-US" w:eastAsia="ja-JP"/>
+              </w:rPr>
+              <w:t>It</w:t>
+            </w:r>
+            <w:r>
+              <w:rPr>
+                <w:rFonts w:ascii="Arial" w:eastAsiaTheme="minorEastAsia" w:hAnsi="Arial"/>
+                <w:color w:val="000000"/>
+                <w:sz w:val="28"/>
+                <w:szCs w:val="28"/>
+                <w:lang w:val="en-US" w:eastAsia="ja-JP"/>
+              </w:rPr>
+              <w:t>’</w:t>
+            </w:r>
+            <w:r>
+              <w:rPr>
+                <w:rFonts w:ascii="Arial" w:eastAsiaTheme="minorEastAsia" w:hAnsi="Arial" w:hint="eastAsia"/>
+                <w:color w:val="000000"/>
+                <w:sz w:val="28"/>
+                <w:szCs w:val="28"/>
+                <w:lang w:val="en-US" w:eastAsia="ja-JP"/>
+              </w:rPr>
+              <w:t xml:space="preserve">s a new function for game where </w:t>
+            </w:r>
+            <w:r>
+              <w:rPr>
+                <w:rFonts w:ascii="Arial" w:eastAsiaTheme="minorEastAsia" w:hAnsi="Arial" w:hint="eastAsia"/>
+                <w:color w:val="000000"/>
+                <w:sz w:val="28"/>
+                <w:szCs w:val="28"/>
+                <w:lang w:val="en-US" w:eastAsia="ja-JP"/>
+              </w:rPr>
+              <w:t>user must complete level in some time.</w:t>
+            </w:r>
+          </w:p>
+        </w:tc>
+      </w:tr>
+      <w:tr>
+        <w:tc>
+          <w:tcPr>
+            <w:tcW w:w="3510" w:type="dxa"/>
+            <w:vAlign w:val="center"/>
+          </w:tcPr>
+          <w:p>
+            <w:pPr>
+              <w:jc w:val="center"/>
+              <w:rPr>
+                <w:rFonts w:ascii="Arial" w:eastAsiaTheme="minorEastAsia" w:hAnsi="Arial"/>
+                <w:color w:val="000000"/>
+                <w:sz w:val="28"/>
+                <w:szCs w:val="28"/>
+                <w:lang w:eastAsia="ja-JP"/>
+              </w:rPr>
+            </w:pPr>
+            <w:proofErr w:type="spellStart"/>
+            <w:r>
+              <w:rPr>
+                <w:rFonts w:ascii="Arial" w:eastAsiaTheme="minorEastAsia" w:hAnsi="Arial"/>
+                <w:color w:val="000000"/>
+                <w:sz w:val="28"/>
+                <w:szCs w:val="28"/>
+                <w:lang w:eastAsia="ja-JP"/>
+              </w:rPr>
+              <w:t>Inversion</w:t>
+            </w:r>
+            <w:proofErr w:type="spellEnd"/>
+            <w:r>
+              <w:rPr>
+                <w:rFonts w:ascii="Arial" w:eastAsiaTheme="minorEastAsia" w:hAnsi="Arial"/>
+                <w:color w:val="000000"/>
+                <w:sz w:val="28"/>
+                <w:szCs w:val="28"/>
+                <w:lang w:eastAsia="ja-JP"/>
+              </w:rPr>
+              <w:t xml:space="preserve"> </w:t>
+            </w:r>
+            <w:proofErr w:type="spellStart"/>
+            <w:r>
+              <w:rPr>
+                <w:rFonts w:ascii="Arial" w:eastAsiaTheme="minorEastAsia" w:hAnsi="Arial"/>
+                <w:color w:val="000000"/>
+                <w:sz w:val="28"/>
+                <w:szCs w:val="28"/>
+                <w:lang w:eastAsia="ja-JP"/>
+              </w:rPr>
+              <w:t>and</w:t>
+            </w:r>
+            <w:proofErr w:type="spellEnd"/>
+            <w:r>
+              <w:rPr>
+                <w:rFonts w:ascii="Arial" w:eastAsiaTheme="minorEastAsia" w:hAnsi="Arial"/>
+                <w:color w:val="000000"/>
+                <w:sz w:val="28"/>
+                <w:szCs w:val="28"/>
+                <w:lang w:eastAsia="ja-JP"/>
+              </w:rPr>
+              <w:t xml:space="preserve"> </w:t>
+            </w:r>
+            <w:proofErr w:type="spellStart"/>
+            <w:r>
+              <w:rPr>
+                <w:rFonts w:ascii="Arial" w:eastAsiaTheme="minorEastAsia" w:hAnsi="Arial"/>
+                <w:color w:val="000000"/>
+                <w:sz w:val="28"/>
+                <w:szCs w:val="28"/>
+                <w:lang w:eastAsia="ja-JP"/>
+              </w:rPr>
+              <w:t>negative</w:t>
+            </w:r>
+            <w:proofErr w:type="spellEnd"/>
+            <w:r>
+              <w:rPr>
+                <w:rFonts w:ascii="Arial" w:eastAsiaTheme="minorEastAsia" w:hAnsi="Arial"/>
+                <w:color w:val="000000"/>
+                <w:sz w:val="28"/>
+                <w:szCs w:val="28"/>
+                <w:lang w:eastAsia="ja-JP"/>
+              </w:rPr>
+              <w:t xml:space="preserve"> </w:t>
+            </w:r>
+            <w:proofErr w:type="spellStart"/>
+            <w:r>
+              <w:rPr>
+                <w:rFonts w:ascii="Arial" w:eastAsiaTheme="minorEastAsia" w:hAnsi="Arial"/>
+                <w:color w:val="000000"/>
+                <w:sz w:val="28"/>
+                <w:szCs w:val="28"/>
+                <w:lang w:eastAsia="ja-JP"/>
+              </w:rPr>
+              <w:t>field</w:t>
+            </w:r>
+            <w:proofErr w:type="spellEnd"/>
+          </w:p>
+        </w:tc>
+        <w:tc>
+          <w:tcPr>
+            <w:tcW w:w="8046" w:type="dxa"/>
+            <w:vAlign w:val="center"/>
+          </w:tcPr>
+          <w:p>
+            <w:pPr>
+              <w:pStyle w:val="a8"/>
+              <w:jc w:val="both"/>
+              <w:rPr>
+                <w:rFonts w:ascii="Arial" w:eastAsiaTheme="minorEastAsia" w:hAnsi="Arial" w:hint="eastAsia"/>
+                <w:color w:val="000000"/>
+                <w:sz w:val="28"/>
+                <w:szCs w:val="28"/>
+                <w:lang w:val="en-US" w:eastAsia="ja-JP"/>
+              </w:rPr>
+            </w:pPr>
+            <w:r>
+              <w:rPr>
+                <w:rFonts w:ascii="Arial" w:eastAsiaTheme="minorEastAsia" w:hAnsi="Arial"/>
+                <w:color w:val="000000"/>
+                <w:sz w:val="28"/>
+                <w:szCs w:val="28"/>
+                <w:lang w:val="en-US" w:eastAsia="ja-JP"/>
+              </w:rPr>
+              <w:t>A method of field generation that involves its inversion and the transition of the field to negative</w:t>
+            </w:r>
+            <w:bookmarkStart w:id="0" w:name="_GoBack"/>
+            <w:bookmarkEnd w:id="0"/>
           </w:p>
         </w:tc>
       </w:tr>
@@ -6068,7 +6314,7 @@
             <w:sz w:val="40"/>
             <w:szCs w:val="40"/>
           </w:rPr>
-          <w:t>6</w:t>
+          <w:t>11</w:t>
         </w:r>
         <w:r>
           <w:rPr>

</xml_diff>

<commit_message>
Added new ideas for game.
</commit_message>
<xml_diff>
--- a/Documentation.docx
+++ b/Documentation.docx
@@ -5793,7 +5793,7 @@
             <w:pPr>
               <w:jc w:val="center"/>
               <w:rPr>
-                <w:rFonts w:ascii="Arial" w:eastAsiaTheme="minorEastAsia" w:hAnsi="Arial" w:hint="eastAsia"/>
+                <w:rFonts w:ascii="Arial" w:eastAsiaTheme="minorEastAsia" w:hAnsi="Arial"/>
                 <w:color w:val="000000"/>
                 <w:sz w:val="28"/>
                 <w:szCs w:val="28"/>
@@ -5852,7 +5852,7 @@
               <w:pStyle w:val="a8"/>
               <w:jc w:val="both"/>
               <w:rPr>
-                <w:rFonts w:ascii="Arial" w:eastAsiaTheme="minorEastAsia" w:hAnsi="Arial" w:hint="eastAsia"/>
+                <w:rFonts w:ascii="Arial" w:eastAsiaTheme="minorEastAsia" w:hAnsi="Arial"/>
                 <w:color w:val="000000"/>
                 <w:sz w:val="28"/>
                 <w:szCs w:val="28"/>
@@ -6009,13 +6009,150 @@
               <w:pStyle w:val="a8"/>
               <w:jc w:val="both"/>
               <w:rPr>
+                <w:rFonts w:ascii="Arial" w:eastAsiaTheme="minorEastAsia" w:hAnsi="Arial"/>
+                <w:color w:val="000000"/>
+                <w:sz w:val="28"/>
+                <w:szCs w:val="28"/>
+                <w:lang w:val="en-US" w:eastAsia="ja-JP"/>
+              </w:rPr>
+            </w:pPr>
+            <w:r>
+              <w:rPr>
+                <w:rFonts w:ascii="Arial" w:eastAsiaTheme="minorEastAsia" w:hAnsi="Arial"/>
+                <w:color w:val="000000"/>
+                <w:sz w:val="28"/>
+                <w:szCs w:val="28"/>
+                <w:lang w:val="en-US" w:eastAsia="ja-JP"/>
+              </w:rPr>
+              <w:t>A method of field generation that involves its inversion and the transition of the field to negative</w:t>
+            </w:r>
+          </w:p>
+        </w:tc>
+      </w:tr>
+      <w:tr>
+        <w:tc>
+          <w:tcPr>
+            <w:tcW w:w="3510" w:type="dxa"/>
+            <w:vAlign w:val="center"/>
+          </w:tcPr>
+          <w:p>
+            <w:pPr>
+              <w:jc w:val="center"/>
+              <w:rPr>
                 <w:rFonts w:ascii="Arial" w:eastAsiaTheme="minorEastAsia" w:hAnsi="Arial" w:hint="eastAsia"/>
                 <w:color w:val="000000"/>
                 <w:sz w:val="28"/>
                 <w:szCs w:val="28"/>
+                <w:lang w:val="uk-UA" w:eastAsia="ja-JP"/>
+              </w:rPr>
+            </w:pPr>
+            <w:proofErr w:type="spellStart"/>
+            <w:r>
+              <w:rPr>
+                <w:rFonts w:ascii="Arial" w:eastAsiaTheme="minorEastAsia" w:hAnsi="Arial" w:hint="eastAsia"/>
+                <w:color w:val="000000"/>
+                <w:sz w:val="28"/>
+                <w:szCs w:val="28"/>
+                <w:lang w:val="uk-UA" w:eastAsia="ja-JP"/>
+              </w:rPr>
+              <w:t>Obstacles</w:t>
+            </w:r>
+            <w:proofErr w:type="spellEnd"/>
+            <w:r>
+              <w:rPr>
+                <w:rFonts w:ascii="Arial" w:eastAsiaTheme="minorEastAsia" w:hAnsi="Arial" w:hint="eastAsia"/>
+                <w:color w:val="000000"/>
+                <w:sz w:val="28"/>
+                <w:szCs w:val="28"/>
+                <w:lang w:val="uk-UA" w:eastAsia="ja-JP"/>
+              </w:rPr>
+              <w:t xml:space="preserve"> </w:t>
+            </w:r>
+            <w:proofErr w:type="spellStart"/>
+            <w:r>
+              <w:rPr>
+                <w:rFonts w:ascii="Arial" w:eastAsiaTheme="minorEastAsia" w:hAnsi="Arial" w:hint="eastAsia"/>
+                <w:color w:val="000000"/>
+                <w:sz w:val="28"/>
+                <w:szCs w:val="28"/>
+                <w:lang w:val="uk-UA" w:eastAsia="ja-JP"/>
+              </w:rPr>
+              <w:t>on</w:t>
+            </w:r>
+            <w:proofErr w:type="spellEnd"/>
+            <w:r>
+              <w:rPr>
+                <w:rFonts w:ascii="Arial" w:eastAsiaTheme="minorEastAsia" w:hAnsi="Arial" w:hint="eastAsia"/>
+                <w:color w:val="000000"/>
+                <w:sz w:val="28"/>
+                <w:szCs w:val="28"/>
+                <w:lang w:val="uk-UA" w:eastAsia="ja-JP"/>
+              </w:rPr>
+              <w:t xml:space="preserve"> </w:t>
+            </w:r>
+            <w:proofErr w:type="spellStart"/>
+            <w:r>
+              <w:rPr>
+                <w:rFonts w:ascii="Arial" w:eastAsiaTheme="minorEastAsia" w:hAnsi="Arial" w:hint="eastAsia"/>
+                <w:color w:val="000000"/>
+                <w:sz w:val="28"/>
+                <w:szCs w:val="28"/>
+                <w:lang w:val="uk-UA" w:eastAsia="ja-JP"/>
+              </w:rPr>
+              <w:t>hard</w:t>
+            </w:r>
+            <w:proofErr w:type="spellEnd"/>
+            <w:r>
+              <w:rPr>
+                <w:rFonts w:ascii="Arial" w:eastAsiaTheme="minorEastAsia" w:hAnsi="Arial" w:hint="eastAsia"/>
+                <w:color w:val="000000"/>
+                <w:sz w:val="28"/>
+                <w:szCs w:val="28"/>
+                <w:lang w:val="uk-UA" w:eastAsia="ja-JP"/>
+              </w:rPr>
+              <w:t xml:space="preserve"> </w:t>
+            </w:r>
+            <w:proofErr w:type="spellStart"/>
+            <w:r>
+              <w:rPr>
+                <w:rFonts w:ascii="Arial" w:eastAsiaTheme="minorEastAsia" w:hAnsi="Arial" w:hint="eastAsia"/>
+                <w:color w:val="000000"/>
+                <w:sz w:val="28"/>
+                <w:szCs w:val="28"/>
+                <w:lang w:val="uk-UA" w:eastAsia="ja-JP"/>
+              </w:rPr>
+              <w:t>level</w:t>
+            </w:r>
+            <w:proofErr w:type="spellEnd"/>
+          </w:p>
+        </w:tc>
+        <w:tc>
+          <w:tcPr>
+            <w:tcW w:w="8046" w:type="dxa"/>
+            <w:vAlign w:val="center"/>
+          </w:tcPr>
+          <w:p>
+            <w:pPr>
+              <w:pStyle w:val="a8"/>
+              <w:jc w:val="both"/>
+              <w:rPr>
+                <w:rFonts w:ascii="Arial" w:eastAsiaTheme="minorEastAsia" w:hAnsi="Arial" w:hint="eastAsia"/>
+                <w:color w:val="000000"/>
+                <w:sz w:val="28"/>
+                <w:szCs w:val="28"/>
+                <w:lang w:val="uk-UA" w:eastAsia="ja-JP"/>
+              </w:rPr>
+            </w:pPr>
+            <w:r>
+              <w:rPr>
+                <w:rFonts w:ascii="Arial" w:eastAsiaTheme="minorEastAsia" w:hAnsi="Arial" w:hint="eastAsia"/>
+                <w:color w:val="000000"/>
+                <w:sz w:val="28"/>
+                <w:szCs w:val="28"/>
                 <w:lang w:val="en-US" w:eastAsia="ja-JP"/>
               </w:rPr>
-            </w:pPr>
+              <w:t>Different sounds, color changing</w:t>
+            </w:r>
             <w:r>
               <w:rPr>
                 <w:rFonts w:ascii="Arial" w:eastAsiaTheme="minorEastAsia" w:hAnsi="Arial"/>
@@ -6024,7 +6161,222 @@
                 <w:szCs w:val="28"/>
                 <w:lang w:val="en-US" w:eastAsia="ja-JP"/>
               </w:rPr>
-              <w:t>A method of field generation that involves its inversion and the transition of the field to negative</w:t>
+              <w:t xml:space="preserve">, </w:t>
+            </w:r>
+            <w:proofErr w:type="spellStart"/>
+            <w:r>
+              <w:rPr>
+                <w:rFonts w:ascii="Arial" w:eastAsiaTheme="minorEastAsia" w:hAnsi="Arial" w:hint="eastAsia"/>
+                <w:color w:val="000000"/>
+                <w:sz w:val="28"/>
+                <w:szCs w:val="28"/>
+                <w:lang w:val="uk-UA" w:eastAsia="ja-JP"/>
+              </w:rPr>
+              <w:t>glare</w:t>
+            </w:r>
+            <w:proofErr w:type="spellEnd"/>
+            <w:r>
+              <w:rPr>
+                <w:rFonts w:ascii="Arial" w:eastAsiaTheme="minorEastAsia" w:hAnsi="Arial" w:hint="eastAsia"/>
+                <w:color w:val="000000"/>
+                <w:sz w:val="28"/>
+                <w:szCs w:val="28"/>
+                <w:lang w:val="uk-UA" w:eastAsia="ja-JP"/>
+              </w:rPr>
+              <w:t xml:space="preserve"> </w:t>
+            </w:r>
+            <w:proofErr w:type="spellStart"/>
+            <w:r>
+              <w:rPr>
+                <w:rFonts w:ascii="Arial" w:eastAsiaTheme="minorEastAsia" w:hAnsi="Arial" w:hint="eastAsia"/>
+                <w:color w:val="000000"/>
+                <w:sz w:val="28"/>
+                <w:szCs w:val="28"/>
+                <w:lang w:val="uk-UA" w:eastAsia="ja-JP"/>
+              </w:rPr>
+              <w:t>of</w:t>
+            </w:r>
+            <w:proofErr w:type="spellEnd"/>
+            <w:r>
+              <w:rPr>
+                <w:rFonts w:ascii="Arial" w:eastAsiaTheme="minorEastAsia" w:hAnsi="Arial" w:hint="eastAsia"/>
+                <w:color w:val="000000"/>
+                <w:sz w:val="28"/>
+                <w:szCs w:val="28"/>
+                <w:lang w:val="uk-UA" w:eastAsia="ja-JP"/>
+              </w:rPr>
+              <w:t xml:space="preserve"> </w:t>
+            </w:r>
+            <w:proofErr w:type="spellStart"/>
+            <w:r>
+              <w:rPr>
+                <w:rFonts w:ascii="Arial" w:eastAsiaTheme="minorEastAsia" w:hAnsi="Arial" w:hint="eastAsia"/>
+                <w:color w:val="000000"/>
+                <w:sz w:val="28"/>
+                <w:szCs w:val="28"/>
+                <w:lang w:val="uk-UA" w:eastAsia="ja-JP"/>
+              </w:rPr>
+              <w:t>light</w:t>
+            </w:r>
+            <w:proofErr w:type="spellEnd"/>
+            <w:r>
+              <w:rPr>
+                <w:rFonts w:ascii="Arial" w:eastAsiaTheme="minorEastAsia" w:hAnsi="Arial" w:hint="eastAsia"/>
+                <w:color w:val="000000"/>
+                <w:sz w:val="28"/>
+                <w:szCs w:val="28"/>
+                <w:lang w:val="uk-UA" w:eastAsia="ja-JP"/>
+              </w:rPr>
+              <w:t xml:space="preserve">, </w:t>
+            </w:r>
+            <w:proofErr w:type="spellStart"/>
+            <w:r>
+              <w:rPr>
+                <w:rFonts w:ascii="Arial" w:eastAsiaTheme="minorEastAsia" w:hAnsi="Arial" w:hint="eastAsia"/>
+                <w:color w:val="000000"/>
+                <w:sz w:val="28"/>
+                <w:szCs w:val="28"/>
+                <w:lang w:val="uk-UA" w:eastAsia="ja-JP"/>
+              </w:rPr>
+              <w:t>e.t.c</w:t>
+            </w:r>
+            <w:proofErr w:type="spellEnd"/>
+            <w:r>
+              <w:rPr>
+                <w:rFonts w:ascii="Arial" w:eastAsiaTheme="minorEastAsia" w:hAnsi="Arial" w:hint="eastAsia"/>
+                <w:color w:val="000000"/>
+                <w:sz w:val="28"/>
+                <w:szCs w:val="28"/>
+                <w:lang w:val="uk-UA" w:eastAsia="ja-JP"/>
+              </w:rPr>
+              <w:t>.</w:t>
+            </w:r>
+          </w:p>
+        </w:tc>
+      </w:tr>
+      <w:tr>
+        <w:tc>
+          <w:tcPr>
+            <w:tcW w:w="3510" w:type="dxa"/>
+            <w:vAlign w:val="center"/>
+          </w:tcPr>
+          <w:p>
+            <w:pPr>
+              <w:jc w:val="center"/>
+              <w:rPr>
+                <w:rFonts w:ascii="Arial" w:eastAsiaTheme="minorEastAsia" w:hAnsi="Arial"/>
+                <w:color w:val="000000"/>
+                <w:sz w:val="28"/>
+                <w:szCs w:val="28"/>
+                <w:lang w:eastAsia="ja-JP"/>
+              </w:rPr>
+            </w:pPr>
+            <w:proofErr w:type="spellStart"/>
+            <w:r>
+              <w:rPr>
+                <w:rFonts w:ascii="Arial" w:eastAsiaTheme="minorEastAsia" w:hAnsi="Arial" w:hint="eastAsia"/>
+                <w:color w:val="000000"/>
+                <w:sz w:val="28"/>
+                <w:szCs w:val="28"/>
+                <w:lang w:val="uk-UA" w:eastAsia="ja-JP"/>
+              </w:rPr>
+              <w:t>Music</w:t>
+            </w:r>
+            <w:proofErr w:type="spellEnd"/>
+            <w:r>
+              <w:rPr>
+                <w:rFonts w:ascii="Arial" w:eastAsiaTheme="minorEastAsia" w:hAnsi="Arial" w:hint="eastAsia"/>
+                <w:color w:val="000000"/>
+                <w:sz w:val="28"/>
+                <w:szCs w:val="28"/>
+                <w:lang w:val="uk-UA" w:eastAsia="ja-JP"/>
+              </w:rPr>
+              <w:t xml:space="preserve"> </w:t>
+            </w:r>
+            <w:proofErr w:type="spellStart"/>
+            <w:r>
+              <w:rPr>
+                <w:rFonts w:ascii="Arial" w:eastAsiaTheme="minorEastAsia" w:hAnsi="Arial" w:hint="eastAsia"/>
+                <w:color w:val="000000"/>
+                <w:sz w:val="28"/>
+                <w:szCs w:val="28"/>
+                <w:lang w:val="uk-UA" w:eastAsia="ja-JP"/>
+              </w:rPr>
+              <w:t>in</w:t>
+            </w:r>
+            <w:proofErr w:type="spellEnd"/>
+            <w:r>
+              <w:rPr>
+                <w:rFonts w:ascii="Arial" w:eastAsiaTheme="minorEastAsia" w:hAnsi="Arial" w:hint="eastAsia"/>
+                <w:color w:val="000000"/>
+                <w:sz w:val="28"/>
+                <w:szCs w:val="28"/>
+                <w:lang w:val="uk-UA" w:eastAsia="ja-JP"/>
+              </w:rPr>
+              <w:t xml:space="preserve"> </w:t>
+            </w:r>
+            <w:proofErr w:type="spellStart"/>
+            <w:r>
+              <w:rPr>
+                <w:rFonts w:ascii="Arial" w:eastAsiaTheme="minorEastAsia" w:hAnsi="Arial" w:hint="eastAsia"/>
+                <w:color w:val="000000"/>
+                <w:sz w:val="28"/>
+                <w:szCs w:val="28"/>
+                <w:lang w:val="uk-UA" w:eastAsia="ja-JP"/>
+              </w:rPr>
+              <w:t>the</w:t>
+            </w:r>
+            <w:proofErr w:type="spellEnd"/>
+            <w:r>
+              <w:rPr>
+                <w:rFonts w:ascii="Arial" w:eastAsiaTheme="minorEastAsia" w:hAnsi="Arial" w:hint="eastAsia"/>
+                <w:color w:val="000000"/>
+                <w:sz w:val="28"/>
+                <w:szCs w:val="28"/>
+                <w:lang w:val="uk-UA" w:eastAsia="ja-JP"/>
+              </w:rPr>
+              <w:t xml:space="preserve"> </w:t>
+            </w:r>
+            <w:proofErr w:type="spellStart"/>
+            <w:r>
+              <w:rPr>
+                <w:rFonts w:ascii="Arial" w:eastAsiaTheme="minorEastAsia" w:hAnsi="Arial" w:hint="eastAsia"/>
+                <w:color w:val="000000"/>
+                <w:sz w:val="28"/>
+                <w:szCs w:val="28"/>
+                <w:lang w:val="uk-UA" w:eastAsia="ja-JP"/>
+              </w:rPr>
+              <w:t>background</w:t>
+            </w:r>
+            <w:proofErr w:type="spellEnd"/>
+          </w:p>
+        </w:tc>
+        <w:tc>
+          <w:tcPr>
+            <w:tcW w:w="8046" w:type="dxa"/>
+            <w:vAlign w:val="center"/>
+          </w:tcPr>
+          <w:p>
+            <w:pPr>
+              <w:pStyle w:val="a8"/>
+              <w:jc w:val="both"/>
+              <w:rPr>
+                <w:rFonts w:ascii="Arial" w:eastAsiaTheme="minorEastAsia" w:hAnsi="Arial" w:hint="eastAsia"/>
+                <w:color w:val="000000"/>
+                <w:sz w:val="28"/>
+                <w:szCs w:val="28"/>
+                <w:lang w:val="en-US" w:eastAsia="ja-JP"/>
+              </w:rPr>
+            </w:pPr>
+            <w:r>
+              <w:rPr>
+                <w:rFonts w:ascii="Arial" w:eastAsiaTheme="minorEastAsia" w:hAnsi="Arial" w:hint="eastAsia"/>
+                <w:color w:val="000000"/>
+                <w:sz w:val="28"/>
+                <w:szCs w:val="28"/>
+                <w:lang w:val="en-US" w:eastAsia="ja-JP"/>
+              </w:rPr>
+              <w:t>On all levels</w:t>
             </w:r>
             <w:bookmarkStart w:id="0" w:name="_GoBack"/>
             <w:bookmarkEnd w:id="0"/>

</xml_diff>

<commit_message>
Deleted Prism.Core from the project, because it's not needed really.
</commit_message>
<xml_diff>
--- a/Documentation.docx
+++ b/Documentation.docx
@@ -2399,8 +2399,12 @@
     </w:p>
     <w:p>
       <w:pPr>
+        <w:pStyle w:val="ac"/>
+        <w:numPr>
+          <w:ilvl w:val="0"/>
+          <w:numId w:val="3"/>
+        </w:numPr>
         <w:spacing w:after="0" w:line="360" w:lineRule="auto"/>
-        <w:ind w:firstLine="567"/>
         <w:jc w:val="both"/>
         <w:rPr>
           <w:rFonts w:ascii="Arial" w:hAnsi="Arial" w:cs="Arial"/>
@@ -2411,24 +2415,15 @@
       </w:pPr>
       <w:r>
         <w:rPr>
-          <w:rFonts w:ascii="Arial" w:hAnsi="Arial" w:cs="Arial"/>
+          <w:rFonts w:ascii="Arial" w:hAnsi="Arial" w:cs="Arial" w:hint="eastAsia"/>
           <w:sz w:val="32"/>
           <w:szCs w:val="32"/>
           <w:lang w:val="en-US"/>
         </w:rPr>
-        <w:t xml:space="preserve">1. </w:t>
-      </w:r>
-      <w:proofErr w:type="spellStart"/>
-      <w:r>
-        <w:rPr>
-          <w:rFonts w:ascii="Arial" w:hAnsi="Arial" w:cs="Arial"/>
-          <w:sz w:val="32"/>
-          <w:szCs w:val="32"/>
-          <w:lang w:val="en-US"/>
-        </w:rPr>
-        <w:t>Prism.core</w:t>
-      </w:r>
-      <w:proofErr w:type="spellEnd"/>
+        <w:t>-</w:t>
+      </w:r>
+      <w:bookmarkStart w:id="0" w:name="_GoBack"/>
+      <w:bookmarkEnd w:id="0"/>
     </w:p>
     <w:p>
       <w:pPr>
@@ -6039,7 +6034,7 @@
             <w:pPr>
               <w:jc w:val="center"/>
               <w:rPr>
-                <w:rFonts w:ascii="Arial" w:eastAsiaTheme="minorEastAsia" w:hAnsi="Arial" w:hint="eastAsia"/>
+                <w:rFonts w:ascii="Arial" w:eastAsiaTheme="minorEastAsia" w:hAnsi="Arial"/>
                 <w:color w:val="000000"/>
                 <w:sz w:val="28"/>
                 <w:szCs w:val="28"/>
@@ -6136,7 +6131,7 @@
               <w:pStyle w:val="a8"/>
               <w:jc w:val="both"/>
               <w:rPr>
-                <w:rFonts w:ascii="Arial" w:eastAsiaTheme="minorEastAsia" w:hAnsi="Arial" w:hint="eastAsia"/>
+                <w:rFonts w:ascii="Arial" w:eastAsiaTheme="minorEastAsia" w:hAnsi="Arial"/>
                 <w:color w:val="000000"/>
                 <w:sz w:val="28"/>
                 <w:szCs w:val="28"/>
@@ -6361,25 +6356,23 @@
               <w:pStyle w:val="a8"/>
               <w:jc w:val="both"/>
               <w:rPr>
+                <w:rFonts w:ascii="Arial" w:eastAsiaTheme="minorEastAsia" w:hAnsi="Arial"/>
+                <w:color w:val="000000"/>
+                <w:sz w:val="28"/>
+                <w:szCs w:val="28"/>
+                <w:lang w:val="en-US" w:eastAsia="ja-JP"/>
+              </w:rPr>
+            </w:pPr>
+            <w:r>
+              <w:rPr>
                 <w:rFonts w:ascii="Arial" w:eastAsiaTheme="minorEastAsia" w:hAnsi="Arial" w:hint="eastAsia"/>
                 <w:color w:val="000000"/>
                 <w:sz w:val="28"/>
                 <w:szCs w:val="28"/>
                 <w:lang w:val="en-US" w:eastAsia="ja-JP"/>
               </w:rPr>
-            </w:pPr>
-            <w:r>
-              <w:rPr>
-                <w:rFonts w:ascii="Arial" w:eastAsiaTheme="minorEastAsia" w:hAnsi="Arial" w:hint="eastAsia"/>
-                <w:color w:val="000000"/>
-                <w:sz w:val="28"/>
-                <w:szCs w:val="28"/>
-                <w:lang w:val="en-US" w:eastAsia="ja-JP"/>
-              </w:rPr>
               <w:t>On all levels</w:t>
             </w:r>
-            <w:bookmarkStart w:id="0" w:name="_GoBack"/>
-            <w:bookmarkEnd w:id="0"/>
           </w:p>
         </w:tc>
       </w:tr>
@@ -6666,7 +6659,7 @@
             <w:sz w:val="40"/>
             <w:szCs w:val="40"/>
           </w:rPr>
-          <w:t>11</w:t>
+          <w:t>6</w:t>
         </w:r>
         <w:r>
           <w:rPr>
@@ -6946,11 +6939,103 @@
       </w:rPr>
     </w:lvl>
   </w:abstractNum>
+  <w:abstractNum w:abstractNumId="2">
+    <w:nsid w:val="72C123A9"/>
+    <w:multiLevelType w:val="hybridMultilevel"/>
+    <w:tmpl w:val="D5D4CA5C"/>
+    <w:lvl w:ilvl="0" w:tplc="1D1409F8">
+      <w:start w:val="1"/>
+      <w:numFmt w:val="decimal"/>
+      <w:lvlText w:val="%1."/>
+      <w:lvlJc w:val="left"/>
+      <w:pPr>
+        <w:ind w:left="927" w:hanging="360"/>
+      </w:pPr>
+      <w:rPr>
+        <w:rFonts w:hint="default"/>
+      </w:rPr>
+    </w:lvl>
+    <w:lvl w:ilvl="1" w:tplc="04190019" w:tentative="1">
+      <w:start w:val="1"/>
+      <w:numFmt w:val="lowerLetter"/>
+      <w:lvlText w:val="%2."/>
+      <w:lvlJc w:val="left"/>
+      <w:pPr>
+        <w:ind w:left="1647" w:hanging="360"/>
+      </w:pPr>
+    </w:lvl>
+    <w:lvl w:ilvl="2" w:tplc="0419001B" w:tentative="1">
+      <w:start w:val="1"/>
+      <w:numFmt w:val="lowerRoman"/>
+      <w:lvlText w:val="%3."/>
+      <w:lvlJc w:val="right"/>
+      <w:pPr>
+        <w:ind w:left="2367" w:hanging="180"/>
+      </w:pPr>
+    </w:lvl>
+    <w:lvl w:ilvl="3" w:tplc="0419000F" w:tentative="1">
+      <w:start w:val="1"/>
+      <w:numFmt w:val="decimal"/>
+      <w:lvlText w:val="%4."/>
+      <w:lvlJc w:val="left"/>
+      <w:pPr>
+        <w:ind w:left="3087" w:hanging="360"/>
+      </w:pPr>
+    </w:lvl>
+    <w:lvl w:ilvl="4" w:tplc="04190019" w:tentative="1">
+      <w:start w:val="1"/>
+      <w:numFmt w:val="lowerLetter"/>
+      <w:lvlText w:val="%5."/>
+      <w:lvlJc w:val="left"/>
+      <w:pPr>
+        <w:ind w:left="3807" w:hanging="360"/>
+      </w:pPr>
+    </w:lvl>
+    <w:lvl w:ilvl="5" w:tplc="0419001B" w:tentative="1">
+      <w:start w:val="1"/>
+      <w:numFmt w:val="lowerRoman"/>
+      <w:lvlText w:val="%6."/>
+      <w:lvlJc w:val="right"/>
+      <w:pPr>
+        <w:ind w:left="4527" w:hanging="180"/>
+      </w:pPr>
+    </w:lvl>
+    <w:lvl w:ilvl="6" w:tplc="0419000F" w:tentative="1">
+      <w:start w:val="1"/>
+      <w:numFmt w:val="decimal"/>
+      <w:lvlText w:val="%7."/>
+      <w:lvlJc w:val="left"/>
+      <w:pPr>
+        <w:ind w:left="5247" w:hanging="360"/>
+      </w:pPr>
+    </w:lvl>
+    <w:lvl w:ilvl="7" w:tplc="04190019" w:tentative="1">
+      <w:start w:val="1"/>
+      <w:numFmt w:val="lowerLetter"/>
+      <w:lvlText w:val="%8."/>
+      <w:lvlJc w:val="left"/>
+      <w:pPr>
+        <w:ind w:left="5967" w:hanging="360"/>
+      </w:pPr>
+    </w:lvl>
+    <w:lvl w:ilvl="8" w:tplc="0419001B" w:tentative="1">
+      <w:start w:val="1"/>
+      <w:numFmt w:val="lowerRoman"/>
+      <w:lvlText w:val="%9."/>
+      <w:lvlJc w:val="right"/>
+      <w:pPr>
+        <w:ind w:left="6687" w:hanging="180"/>
+      </w:pPr>
+    </w:lvl>
+  </w:abstractNum>
   <w:num w:numId="1">
     <w:abstractNumId w:val="1"/>
   </w:num>
   <w:num w:numId="2">
     <w:abstractNumId w:val="0"/>
+  </w:num>
+  <w:num w:numId="3">
+    <w:abstractNumId w:val="2"/>
   </w:num>
 </w:numbering>
 </file>
@@ -7269,6 +7354,17 @@
       <w:szCs w:val="16"/>
     </w:rPr>
   </w:style>
+  <w:style w:type="paragraph" w:styleId="ac">
+    <w:name w:val="List Paragraph"/>
+    <w:basedOn w:val="a"/>
+    <w:uiPriority w:val="34"/>
+    <w:qFormat/>
+    <w:rsid w:val="003573A3"/>
+    <w:pPr>
+      <w:ind w:left="720"/>
+      <w:contextualSpacing/>
+    </w:pPr>
+  </w:style>
 </w:styles>
 </file>
 
@@ -7586,6 +7682,17 @@
       <w:szCs w:val="16"/>
     </w:rPr>
   </w:style>
+  <w:style w:type="paragraph" w:styleId="ac">
+    <w:name w:val="List Paragraph"/>
+    <w:basedOn w:val="a"/>
+    <w:uiPriority w:val="34"/>
+    <w:qFormat/>
+    <w:rsid w:val="003573A3"/>
+    <w:pPr>
+      <w:ind w:left="720"/>
+      <w:contextualSpacing/>
+    </w:pPr>
+  </w:style>
 </w:styles>
 </file>
 

</xml_diff>

<commit_message>
Maybe later i shall write more tests for Savepoint and RatingRecord
</commit_message>
<xml_diff>
--- a/Documentation.docx
+++ b/Documentation.docx
@@ -2422,8 +2422,6 @@
         </w:rPr>
         <w:t>-</w:t>
       </w:r>
-      <w:bookmarkStart w:id="0" w:name="_GoBack"/>
-      <w:bookmarkEnd w:id="0"/>
     </w:p>
     <w:p>
       <w:pPr>
@@ -6373,6 +6371,135 @@
               </w:rPr>
               <w:t>On all levels</w:t>
             </w:r>
+          </w:p>
+        </w:tc>
+      </w:tr>
+      <w:tr>
+        <w:tc>
+          <w:tcPr>
+            <w:tcW w:w="3510" w:type="dxa"/>
+            <w:vAlign w:val="center"/>
+          </w:tcPr>
+          <w:p>
+            <w:pPr>
+              <w:jc w:val="center"/>
+              <w:rPr>
+                <w:rFonts w:ascii="Arial" w:eastAsiaTheme="minorEastAsia" w:hAnsi="Arial" w:hint="eastAsia"/>
+                <w:color w:val="000000"/>
+                <w:sz w:val="28"/>
+                <w:szCs w:val="28"/>
+                <w:lang w:val="uk-UA" w:eastAsia="ja-JP"/>
+              </w:rPr>
+            </w:pPr>
+            <w:proofErr w:type="spellStart"/>
+            <w:r>
+              <w:rPr>
+                <w:rFonts w:ascii="Arial" w:eastAsiaTheme="minorEastAsia" w:hAnsi="Arial" w:hint="eastAsia"/>
+                <w:color w:val="000000"/>
+                <w:sz w:val="28"/>
+                <w:szCs w:val="28"/>
+                <w:lang w:val="uk-UA" w:eastAsia="ja-JP"/>
+              </w:rPr>
+              <w:t>Tests</w:t>
+            </w:r>
+            <w:proofErr w:type="spellEnd"/>
+            <w:r>
+              <w:rPr>
+                <w:rFonts w:ascii="Arial" w:eastAsiaTheme="minorEastAsia" w:hAnsi="Arial" w:hint="eastAsia"/>
+                <w:color w:val="000000"/>
+                <w:sz w:val="28"/>
+                <w:szCs w:val="28"/>
+                <w:lang w:val="uk-UA" w:eastAsia="ja-JP"/>
+              </w:rPr>
+              <w:t xml:space="preserve"> </w:t>
+            </w:r>
+            <w:proofErr w:type="spellStart"/>
+            <w:r>
+              <w:rPr>
+                <w:rFonts w:ascii="Arial" w:eastAsiaTheme="minorEastAsia" w:hAnsi="Arial" w:hint="eastAsia"/>
+                <w:color w:val="000000"/>
+                <w:sz w:val="28"/>
+                <w:szCs w:val="28"/>
+                <w:lang w:val="uk-UA" w:eastAsia="ja-JP"/>
+              </w:rPr>
+              <w:t>for</w:t>
+            </w:r>
+            <w:proofErr w:type="spellEnd"/>
+            <w:r>
+              <w:rPr>
+                <w:rFonts w:ascii="Arial" w:eastAsiaTheme="minorEastAsia" w:hAnsi="Arial" w:hint="eastAsia"/>
+                <w:color w:val="000000"/>
+                <w:sz w:val="28"/>
+                <w:szCs w:val="28"/>
+                <w:lang w:val="uk-UA" w:eastAsia="ja-JP"/>
+              </w:rPr>
+              <w:t xml:space="preserve"> </w:t>
+            </w:r>
+            <w:proofErr w:type="spellStart"/>
+            <w:r>
+              <w:rPr>
+                <w:rFonts w:ascii="Arial" w:eastAsiaTheme="minorEastAsia" w:hAnsi="Arial" w:hint="eastAsia"/>
+                <w:color w:val="000000"/>
+                <w:sz w:val="28"/>
+                <w:szCs w:val="28"/>
+                <w:lang w:val="uk-UA" w:eastAsia="ja-JP"/>
+              </w:rPr>
+              <w:t>RatingRecord</w:t>
+            </w:r>
+            <w:proofErr w:type="spellEnd"/>
+            <w:r>
+              <w:rPr>
+                <w:rFonts w:ascii="Arial" w:eastAsiaTheme="minorEastAsia" w:hAnsi="Arial" w:hint="eastAsia"/>
+                <w:color w:val="000000"/>
+                <w:sz w:val="28"/>
+                <w:szCs w:val="28"/>
+                <w:lang w:val="uk-UA" w:eastAsia="ja-JP"/>
+              </w:rPr>
+              <w:t xml:space="preserve"> </w:t>
+            </w:r>
+            <w:proofErr w:type="spellStart"/>
+            <w:r>
+              <w:rPr>
+                <w:rFonts w:ascii="Arial" w:eastAsiaTheme="minorEastAsia" w:hAnsi="Arial" w:hint="eastAsia"/>
+                <w:color w:val="000000"/>
+                <w:sz w:val="28"/>
+                <w:szCs w:val="28"/>
+                <w:lang w:val="uk-UA" w:eastAsia="ja-JP"/>
+              </w:rPr>
+              <w:t>and</w:t>
+            </w:r>
+            <w:proofErr w:type="spellEnd"/>
+            <w:r>
+              <w:rPr>
+                <w:rFonts w:ascii="Arial" w:eastAsiaTheme="minorEastAsia" w:hAnsi="Arial" w:hint="eastAsia"/>
+                <w:color w:val="000000"/>
+                <w:sz w:val="28"/>
+                <w:szCs w:val="28"/>
+                <w:lang w:val="uk-UA" w:eastAsia="ja-JP"/>
+              </w:rPr>
+              <w:t xml:space="preserve"> Savepoint</w:t>
+            </w:r>
+            <w:bookmarkStart w:id="0" w:name="_GoBack"/>
+            <w:bookmarkEnd w:id="0"/>
+          </w:p>
+        </w:tc>
+        <w:tc>
+          <w:tcPr>
+            <w:tcW w:w="8046" w:type="dxa"/>
+            <w:vAlign w:val="center"/>
+          </w:tcPr>
+          <w:p>
+            <w:pPr>
+              <w:pStyle w:val="a8"/>
+              <w:jc w:val="both"/>
+              <w:rPr>
+                <w:rFonts w:ascii="Arial" w:eastAsiaTheme="minorEastAsia" w:hAnsi="Arial" w:hint="eastAsia"/>
+                <w:color w:val="000000"/>
+                <w:sz w:val="28"/>
+                <w:szCs w:val="28"/>
+                <w:lang w:val="en-US" w:eastAsia="ja-JP"/>
+              </w:rPr>
+            </w:pPr>
           </w:p>
         </w:tc>
       </w:tr>
@@ -6659,7 +6786,7 @@
             <w:sz w:val="40"/>
             <w:szCs w:val="40"/>
           </w:rPr>
-          <w:t>6</w:t>
+          <w:t>11</w:t>
         </w:r>
         <w:r>
           <w:rPr>

</xml_diff>

<commit_message>
Added default functionality for DashboardItemViewModel. Added #PRIORITY hashtags
</commit_message>
<xml_diff>
--- a/Documentation.docx
+++ b/Documentation.docx
@@ -2963,7 +2963,18 @@
           <w:szCs w:val="32"/>
           <w:lang w:val="en-US"/>
         </w:rPr>
-        <w:t xml:space="preserve"> could implement the most important requirements in the first place.</w:t>
+        <w:t xml:space="preserve"> co</w:t>
+      </w:r>
+      <w:bookmarkStart w:id="0" w:name="_GoBack"/>
+      <w:bookmarkEnd w:id="0"/>
+      <w:r>
+        <w:rPr>
+          <w:rFonts w:ascii="Arial" w:hAnsi="Arial" w:cs="Arial" w:hint="eastAsia"/>
+          <w:sz w:val="32"/>
+          <w:szCs w:val="32"/>
+          <w:lang w:val="en-US"/>
+        </w:rPr>
+        <w:t>uld implement the most important requirements in the first place.</w:t>
       </w:r>
     </w:p>
     <w:p>
@@ -3005,6 +3016,34 @@
           <w:lang w:val="en-US"/>
         </w:rPr>
         <w:t xml:space="preserve"> hashtags and some description so as anybody could see places that require refactoring and could understand why.</w:t>
+      </w:r>
+      <w:r>
+        <w:rPr>
+          <w:rFonts w:ascii="Arial" w:hAnsi="Arial" w:cs="Arial"/>
+          <w:sz w:val="32"/>
+          <w:szCs w:val="32"/>
+          <w:lang w:val="en-US"/>
+        </w:rPr>
+        <w:t xml:space="preserve"> Also there’re </w:t>
+      </w:r>
+      <w:r>
+        <w:rPr>
+          <w:rFonts w:ascii="Arial" w:hAnsi="Arial" w:cs="Arial"/>
+          <w:sz w:val="32"/>
+          <w:szCs w:val="32"/>
+          <w:highlight w:val="yellow"/>
+          <w:lang w:val="en-US"/>
+        </w:rPr>
+        <w:t>#PRIORITY</w:t>
+      </w:r>
+      <w:r>
+        <w:rPr>
+          <w:rFonts w:ascii="Arial" w:hAnsi="Arial" w:cs="Arial"/>
+          <w:sz w:val="32"/>
+          <w:szCs w:val="32"/>
+          <w:lang w:val="en-US"/>
+        </w:rPr>
+        <w:t xml:space="preserve"> hashtags which mean that some functionality requires to be implemented in the near time.</w:t>
       </w:r>
     </w:p>
     <w:p>
@@ -3798,7 +3837,18 @@
                 <w:szCs w:val="28"/>
                 <w:lang w:val="en-US"/>
               </w:rPr>
-              <w:t xml:space="preserve"> table or for save points;</w:t>
+              <w:t xml:space="preserve"> table or for save </w:t>
+            </w:r>
+            <w:r>
+              <w:rPr>
+                <w:rFonts w:ascii="Arial" w:hAnsi="Arial"/>
+                <w:color w:val="000000"/>
+                <w:sz w:val="28"/>
+                <w:szCs w:val="28"/>
+                <w:lang w:val="en-US"/>
+              </w:rPr>
+              <w:lastRenderedPageBreak/>
+              <w:t>points;</w:t>
             </w:r>
           </w:p>
           <w:p>
@@ -3905,7 +3955,6 @@
                 <w:szCs w:val="28"/>
                 <w:lang w:val="en-US"/>
               </w:rPr>
-              <w:lastRenderedPageBreak/>
               <w:t>r</w:t>
             </w:r>
             <w:r>
@@ -5143,7 +5192,18 @@
             <w:szCs w:val="32"/>
             <w:lang w:val="en-US"/>
           </w:rPr>
-          <w:t>https://www.google.com/search?q=cache+C%23&amp;oq=cache+C%23&amp;gs_lcrp=EgZjaHJvbWUyBggAEEUYOTIHCAEQABiABDIHCAIQABiABDIHCAMQABiABDIHCAQQABiABDIHCAUQABiABDIHCAYQABiABDIHCAcQABiABDIHCAgQABiABDIGCAkQLhhA0gEJMTA1MDlqMGoxqAIAsAIA&amp;sourceid=chrome&amp;ie=UTF-8&amp;safe=strict</w:t>
+          <w:t>https://www.google.com/search?q=cache+C%23&amp;oq=cache+C%23&amp;gs_lcrp=EgZjaHJvbWUyBggAEEUYOTIHCAEQABiABDIHCAIQABiABDIHCAMQABiABDIHCAQQABiABDIHCAUQABiABDIHCAYQABiABDIHCAcQABiABDIHCAg</w:t>
+        </w:r>
+        <w:r>
+          <w:rPr>
+            <w:rStyle w:val="a9"/>
+            <w:rFonts w:ascii="Arial" w:hAnsi="Arial" w:cs="Arial"/>
+            <w:sz w:val="32"/>
+            <w:szCs w:val="32"/>
+            <w:lang w:val="en-US"/>
+          </w:rPr>
+          <w:lastRenderedPageBreak/>
+          <w:t>QABiABDIGCAkQLhhA0gEJMTA1MDlqMGoxqAIAsAIA&amp;sourceid=chrome&amp;ie=UTF-8&amp;safe=strict</w:t>
         </w:r>
       </w:hyperlink>
     </w:p>
@@ -6384,13 +6444,35 @@
             <w:pPr>
               <w:jc w:val="center"/>
               <w:rPr>
+                <w:rFonts w:ascii="Arial" w:eastAsiaTheme="minorEastAsia" w:hAnsi="Arial"/>
+                <w:color w:val="000000"/>
+                <w:sz w:val="28"/>
+                <w:szCs w:val="28"/>
+                <w:lang w:val="uk-UA" w:eastAsia="ja-JP"/>
+              </w:rPr>
+            </w:pPr>
+            <w:proofErr w:type="spellStart"/>
+            <w:r>
+              <w:rPr>
                 <w:rFonts w:ascii="Arial" w:eastAsiaTheme="minorEastAsia" w:hAnsi="Arial" w:hint="eastAsia"/>
                 <w:color w:val="000000"/>
                 <w:sz w:val="28"/>
                 <w:szCs w:val="28"/>
                 <w:lang w:val="uk-UA" w:eastAsia="ja-JP"/>
               </w:rPr>
-            </w:pPr>
+              <w:t>Tests</w:t>
+            </w:r>
+            <w:proofErr w:type="spellEnd"/>
+            <w:r>
+              <w:rPr>
+                <w:rFonts w:ascii="Arial" w:eastAsiaTheme="minorEastAsia" w:hAnsi="Arial" w:hint="eastAsia"/>
+                <w:color w:val="000000"/>
+                <w:sz w:val="28"/>
+                <w:szCs w:val="28"/>
+                <w:lang w:val="uk-UA" w:eastAsia="ja-JP"/>
+              </w:rPr>
+              <w:t xml:space="preserve"> </w:t>
+            </w:r>
             <w:proofErr w:type="spellStart"/>
             <w:r>
               <w:rPr>
@@ -6400,7 +6482,7 @@
                 <w:szCs w:val="28"/>
                 <w:lang w:val="uk-UA" w:eastAsia="ja-JP"/>
               </w:rPr>
-              <w:t>Tests</w:t>
+              <w:t>for</w:t>
             </w:r>
             <w:proofErr w:type="spellEnd"/>
             <w:r>
@@ -6422,7 +6504,7 @@
                 <w:szCs w:val="28"/>
                 <w:lang w:val="uk-UA" w:eastAsia="ja-JP"/>
               </w:rPr>
-              <w:t>for</w:t>
+              <w:t>RatingRecord</w:t>
             </w:r>
             <w:proofErr w:type="spellEnd"/>
             <w:r>
@@ -6444,7 +6526,7 @@
                 <w:szCs w:val="28"/>
                 <w:lang w:val="uk-UA" w:eastAsia="ja-JP"/>
               </w:rPr>
-              <w:t>RatingRecord</w:t>
+              <w:t>and</w:t>
             </w:r>
             <w:proofErr w:type="spellEnd"/>
             <w:r>
@@ -6455,32 +6537,8 @@
                 <w:szCs w:val="28"/>
                 <w:lang w:val="uk-UA" w:eastAsia="ja-JP"/>
               </w:rPr>
-              <w:t xml:space="preserve"> </w:t>
-            </w:r>
-            <w:proofErr w:type="spellStart"/>
-            <w:r>
-              <w:rPr>
-                <w:rFonts w:ascii="Arial" w:eastAsiaTheme="minorEastAsia" w:hAnsi="Arial" w:hint="eastAsia"/>
-                <w:color w:val="000000"/>
-                <w:sz w:val="28"/>
-                <w:szCs w:val="28"/>
-                <w:lang w:val="uk-UA" w:eastAsia="ja-JP"/>
-              </w:rPr>
-              <w:t>and</w:t>
-            </w:r>
-            <w:proofErr w:type="spellEnd"/>
-            <w:r>
-              <w:rPr>
-                <w:rFonts w:ascii="Arial" w:eastAsiaTheme="minorEastAsia" w:hAnsi="Arial" w:hint="eastAsia"/>
-                <w:color w:val="000000"/>
-                <w:sz w:val="28"/>
-                <w:szCs w:val="28"/>
-                <w:lang w:val="uk-UA" w:eastAsia="ja-JP"/>
-              </w:rPr>
               <w:t xml:space="preserve"> Savepoint</w:t>
             </w:r>
-            <w:bookmarkStart w:id="0" w:name="_GoBack"/>
-            <w:bookmarkEnd w:id="0"/>
           </w:p>
         </w:tc>
         <w:tc>
@@ -6493,7 +6551,7 @@
               <w:pStyle w:val="a8"/>
               <w:jc w:val="both"/>
               <w:rPr>
-                <w:rFonts w:ascii="Arial" w:eastAsiaTheme="minorEastAsia" w:hAnsi="Arial" w:hint="eastAsia"/>
+                <w:rFonts w:ascii="Arial" w:eastAsiaTheme="minorEastAsia" w:hAnsi="Arial"/>
                 <w:color w:val="000000"/>
                 <w:sz w:val="28"/>
                 <w:szCs w:val="28"/>
@@ -6786,7 +6844,7 @@
             <w:sz w:val="40"/>
             <w:szCs w:val="40"/>
           </w:rPr>
-          <w:t>11</w:t>
+          <w:t>12</w:t>
         </w:r>
         <w:r>
           <w:rPr>

</xml_diff>

<commit_message>
Added another ideas for improving the game
</commit_message>
<xml_diff>
--- a/Documentation.docx
+++ b/Documentation.docx
@@ -2084,27 +2084,15 @@
               </w:rPr>
               <w:t xml:space="preserve">+ </w:t>
             </w:r>
-            <w:proofErr w:type="gramStart"/>
-            <w:r>
-              <w:rPr>
-                <w:rFonts w:ascii="Arial" w:hAnsi="Arial"/>
-                <w:color w:val="000000"/>
-                <w:sz w:val="28"/>
-                <w:szCs w:val="28"/>
-                <w:lang w:val="en-US"/>
-              </w:rPr>
-              <w:t>the</w:t>
-            </w:r>
-            <w:proofErr w:type="gramEnd"/>
-            <w:r>
-              <w:rPr>
-                <w:rFonts w:ascii="Arial" w:hAnsi="Arial"/>
-                <w:color w:val="000000"/>
-                <w:sz w:val="28"/>
-                <w:szCs w:val="28"/>
-                <w:lang w:val="en-US"/>
-              </w:rPr>
-              <w:t xml:space="preserve"> function of showing the correct answers - to check the correct</w:t>
+            <w:r>
+              <w:rPr>
+                <w:rFonts w:ascii="Arial" w:hAnsi="Arial"/>
+                <w:color w:val="000000"/>
+                <w:sz w:val="28"/>
+                <w:szCs w:val="28"/>
+                <w:lang w:val="en-US"/>
+              </w:rPr>
+              <w:t>the function of showing the correct answers - to check the correct</w:t>
             </w:r>
             <w:r>
               <w:rPr>
@@ -2225,29 +2213,7 @@
           <w:szCs w:val="46"/>
           <w:lang w:val="en-US"/>
         </w:rPr>
-        <w:t xml:space="preserve"> </w:t>
-      </w:r>
-      <w:proofErr w:type="spellStart"/>
-      <w:r>
-        <w:rPr>
-          <w:rFonts w:ascii="Arial" w:hAnsi="Arial" w:cs="Arial" w:hint="eastAsia"/>
-          <w:b/>
-          <w:sz w:val="46"/>
-          <w:szCs w:val="46"/>
-          <w:lang w:val="en-US"/>
-        </w:rPr>
-        <w:t>e.t.c</w:t>
-      </w:r>
-      <w:proofErr w:type="spellEnd"/>
-      <w:r>
-        <w:rPr>
-          <w:rFonts w:ascii="Arial" w:hAnsi="Arial" w:cs="Arial" w:hint="eastAsia"/>
-          <w:b/>
-          <w:sz w:val="46"/>
-          <w:szCs w:val="46"/>
-          <w:lang w:val="en-US"/>
-        </w:rPr>
-        <w:t>.</w:t>
+        <w:t xml:space="preserve"> e.t.c.</w:t>
       </w:r>
     </w:p>
     <w:p>
@@ -2291,19 +2257,8 @@
           <w:szCs w:val="32"/>
           <w:lang w:val="en-US"/>
         </w:rPr>
-        <w:t xml:space="preserve">2. </w:t>
-      </w:r>
-      <w:proofErr w:type="spellStart"/>
-      <w:r>
-        <w:rPr>
-          <w:rFonts w:ascii="Arial" w:hAnsi="Arial" w:cs="Arial"/>
-          <w:sz w:val="32"/>
-          <w:szCs w:val="32"/>
-          <w:lang w:val="en-US"/>
-        </w:rPr>
-        <w:t>XUnit</w:t>
-      </w:r>
-      <w:proofErr w:type="spellEnd"/>
+        <w:t>2. XUnit</w:t>
+      </w:r>
     </w:p>
     <w:p>
       <w:pPr>
@@ -2330,7 +2285,6 @@
           <w:lang w:val="en-US"/>
         </w:rPr>
       </w:pPr>
-      <w:proofErr w:type="spellStart"/>
       <w:r>
         <w:rPr>
           <w:rFonts w:ascii="Arial" w:hAnsi="Arial" w:cs="Arial"/>
@@ -2338,17 +2292,7 @@
           <w:szCs w:val="32"/>
           <w:lang w:val="en-US"/>
         </w:rPr>
-        <w:t>Nuget</w:t>
-      </w:r>
-      <w:proofErr w:type="spellEnd"/>
-      <w:r>
-        <w:rPr>
-          <w:rFonts w:ascii="Arial" w:hAnsi="Arial" w:cs="Arial"/>
-          <w:sz w:val="32"/>
-          <w:szCs w:val="32"/>
-          <w:lang w:val="en-US"/>
-        </w:rPr>
-        <w:t xml:space="preserve"> packages:</w:t>
+        <w:t>Nuget packages:</w:t>
       </w:r>
     </w:p>
     <w:p>
@@ -2376,7 +2320,6 @@
           <w:lang w:val="en-US"/>
         </w:rPr>
       </w:pPr>
-      <w:proofErr w:type="spellStart"/>
       <w:r>
         <w:rPr>
           <w:rFonts w:ascii="Arial" w:hAnsi="Arial" w:cs="Arial"/>
@@ -2384,17 +2327,7 @@
           <w:szCs w:val="32"/>
           <w:lang w:val="en-US"/>
         </w:rPr>
-        <w:t>Kakuro</w:t>
-      </w:r>
-      <w:proofErr w:type="spellEnd"/>
-      <w:r>
-        <w:rPr>
-          <w:rFonts w:ascii="Arial" w:hAnsi="Arial" w:cs="Arial"/>
-          <w:sz w:val="32"/>
-          <w:szCs w:val="32"/>
-          <w:lang w:val="en-US"/>
-        </w:rPr>
-        <w:t xml:space="preserve"> project:</w:t>
+        <w:t>Kakuro project:</w:t>
       </w:r>
     </w:p>
     <w:p>
@@ -2448,7 +2381,6 @@
           <w:lang w:val="en-US"/>
         </w:rPr>
       </w:pPr>
-      <w:proofErr w:type="spellStart"/>
       <w:r>
         <w:rPr>
           <w:rFonts w:ascii="Arial" w:hAnsi="Arial" w:cs="Arial"/>
@@ -2456,17 +2388,7 @@
           <w:szCs w:val="32"/>
           <w:lang w:val="en-US"/>
         </w:rPr>
-        <w:t>XUnit</w:t>
-      </w:r>
-      <w:proofErr w:type="spellEnd"/>
-      <w:r>
-        <w:rPr>
-          <w:rFonts w:ascii="Arial" w:hAnsi="Arial" w:cs="Arial"/>
-          <w:sz w:val="32"/>
-          <w:szCs w:val="32"/>
-          <w:lang w:val="en-US"/>
-        </w:rPr>
-        <w:t xml:space="preserve"> tests project:</w:t>
+        <w:t>XUnit tests project:</w:t>
       </w:r>
     </w:p>
     <w:p>
@@ -2488,21 +2410,8 @@
           <w:szCs w:val="32"/>
           <w:lang w:val="en-US"/>
         </w:rPr>
-        <w:t xml:space="preserve">1. </w:t>
-      </w:r>
-      <w:proofErr w:type="spellStart"/>
-      <w:proofErr w:type="gramStart"/>
-      <w:r>
-        <w:rPr>
-          <w:rFonts w:ascii="Arial" w:hAnsi="Arial" w:cs="Arial"/>
-          <w:sz w:val="32"/>
-          <w:szCs w:val="32"/>
-          <w:lang w:val="en-US"/>
-        </w:rPr>
-        <w:t>coverlet.collector</w:t>
-      </w:r>
-      <w:proofErr w:type="spellEnd"/>
-      <w:proofErr w:type="gramEnd"/>
+        <w:t>1. coverlet.collector</w:t>
+      </w:r>
     </w:p>
     <w:p>
       <w:pPr>
@@ -2523,19 +2432,8 @@
           <w:szCs w:val="32"/>
           <w:lang w:val="en-US"/>
         </w:rPr>
-        <w:t xml:space="preserve">2. </w:t>
-      </w:r>
-      <w:proofErr w:type="spellStart"/>
-      <w:r>
-        <w:rPr>
-          <w:rFonts w:ascii="Arial" w:hAnsi="Arial" w:cs="Arial"/>
-          <w:sz w:val="32"/>
-          <w:szCs w:val="32"/>
-          <w:lang w:val="en-US"/>
-        </w:rPr>
-        <w:t>Microsoft.NET.Test.Sdk</w:t>
-      </w:r>
-      <w:proofErr w:type="spellEnd"/>
+        <w:t>2. Microsoft.NET.Test.Sdk</w:t>
+      </w:r>
     </w:p>
     <w:p>
       <w:pPr>
@@ -2556,21 +2454,8 @@
           <w:szCs w:val="32"/>
           <w:lang w:val="en-US"/>
         </w:rPr>
-        <w:t xml:space="preserve">3. </w:t>
-      </w:r>
-      <w:proofErr w:type="spellStart"/>
-      <w:proofErr w:type="gramStart"/>
-      <w:r>
-        <w:rPr>
-          <w:rFonts w:ascii="Arial" w:hAnsi="Arial" w:cs="Arial"/>
-          <w:sz w:val="32"/>
-          <w:szCs w:val="32"/>
-          <w:lang w:val="en-US"/>
-        </w:rPr>
-        <w:t>xunit</w:t>
-      </w:r>
-      <w:proofErr w:type="spellEnd"/>
-      <w:proofErr w:type="gramEnd"/>
+        <w:t>3. xunit</w:t>
+      </w:r>
     </w:p>
     <w:p>
       <w:pPr>
@@ -2591,21 +2476,8 @@
           <w:szCs w:val="32"/>
           <w:lang w:val="en-US"/>
         </w:rPr>
-        <w:t xml:space="preserve">4. </w:t>
-      </w:r>
-      <w:proofErr w:type="spellStart"/>
-      <w:proofErr w:type="gramStart"/>
-      <w:r>
-        <w:rPr>
-          <w:rFonts w:ascii="Arial" w:hAnsi="Arial" w:cs="Arial"/>
-          <w:sz w:val="32"/>
-          <w:szCs w:val="32"/>
-          <w:lang w:val="en-US"/>
-        </w:rPr>
-        <w:t>xunit.runner.visualstudio</w:t>
-      </w:r>
-      <w:proofErr w:type="spellEnd"/>
-      <w:proofErr w:type="gramEnd"/>
+        <w:t>4. xunit.runner.visualstudio</w:t>
+      </w:r>
     </w:p>
     <w:p>
       <w:pPr>
@@ -2779,7 +2651,6 @@
           <w:lang w:val="en-US"/>
         </w:rPr>
       </w:pPr>
-      <w:proofErr w:type="gramStart"/>
       <w:r>
         <w:rPr>
           <w:rFonts w:ascii="Arial" w:hAnsi="Arial" w:cs="Arial" w:hint="eastAsia"/>
@@ -2789,18 +2660,7 @@
           <w:lang w:val="en-US"/>
         </w:rPr>
         <w:lastRenderedPageBreak/>
-        <w:t>Refactoring.</w:t>
-      </w:r>
-      <w:proofErr w:type="gramEnd"/>
-      <w:r>
-        <w:rPr>
-          <w:rFonts w:ascii="Arial" w:hAnsi="Arial" w:cs="Arial" w:hint="eastAsia"/>
-          <w:b/>
-          <w:sz w:val="46"/>
-          <w:szCs w:val="46"/>
-          <w:lang w:val="en-US"/>
-        </w:rPr>
-        <w:t xml:space="preserve"> Modifications</w:t>
+        <w:t>Refactoring. Modifications</w:t>
       </w:r>
     </w:p>
     <w:p>
@@ -2963,18 +2823,7 @@
           <w:szCs w:val="32"/>
           <w:lang w:val="en-US"/>
         </w:rPr>
-        <w:t xml:space="preserve"> co</w:t>
-      </w:r>
-      <w:bookmarkStart w:id="0" w:name="_GoBack"/>
-      <w:bookmarkEnd w:id="0"/>
-      <w:r>
-        <w:rPr>
-          <w:rFonts w:ascii="Arial" w:hAnsi="Arial" w:cs="Arial" w:hint="eastAsia"/>
-          <w:sz w:val="32"/>
-          <w:szCs w:val="32"/>
-          <w:lang w:val="en-US"/>
-        </w:rPr>
-        <w:t>uld implement the most important requirements in the first place.</w:t>
+        <w:t xml:space="preserve"> could implement the most important requirements in the first place.</w:t>
       </w:r>
     </w:p>
     <w:p>
@@ -3491,27 +3340,15 @@
                 <w:szCs w:val="28"/>
               </w:rPr>
             </w:pPr>
-            <w:proofErr w:type="spellStart"/>
-            <w:r>
-              <w:rPr>
-                <w:rFonts w:ascii="Arial" w:hAnsi="Arial"/>
-                <w:color w:val="000000"/>
-                <w:sz w:val="28"/>
-                <w:szCs w:val="28"/>
-              </w:rPr>
-              <w:t>fast</w:t>
-            </w:r>
-            <w:proofErr w:type="spellEnd"/>
-            <w:r>
-              <w:rPr>
-                <w:rFonts w:ascii="Arial" w:hAnsi="Arial"/>
-                <w:color w:val="000000"/>
-                <w:sz w:val="28"/>
-                <w:szCs w:val="28"/>
-              </w:rPr>
-              <w:t xml:space="preserve"> </w:t>
-            </w:r>
-            <w:proofErr w:type="spellStart"/>
+            <w:r>
+              <w:rPr>
+                <w:rFonts w:ascii="Arial" w:hAnsi="Arial"/>
+                <w:color w:val="000000"/>
+                <w:sz w:val="28"/>
+                <w:szCs w:val="28"/>
+              </w:rPr>
+              <w:t xml:space="preserve">fast </w:t>
+            </w:r>
             <w:r>
               <w:rPr>
                 <w:rFonts w:ascii="Arial" w:hAnsi="Arial"/>
@@ -3521,35 +3358,14 @@
               </w:rPr>
               <w:t>dashboard</w:t>
             </w:r>
-            <w:proofErr w:type="spellEnd"/>
-            <w:r>
-              <w:rPr>
-                <w:rFonts w:ascii="Arial" w:hAnsi="Arial"/>
-                <w:color w:val="000000"/>
-                <w:sz w:val="28"/>
-                <w:szCs w:val="28"/>
-              </w:rPr>
-              <w:t xml:space="preserve"> </w:t>
-            </w:r>
-            <w:proofErr w:type="spellStart"/>
-            <w:r>
-              <w:rPr>
-                <w:rFonts w:ascii="Arial" w:hAnsi="Arial"/>
-                <w:color w:val="000000"/>
-                <w:sz w:val="28"/>
-                <w:szCs w:val="28"/>
-              </w:rPr>
-              <w:t>generation</w:t>
-            </w:r>
-            <w:proofErr w:type="spellEnd"/>
-            <w:r>
-              <w:rPr>
-                <w:rFonts w:ascii="Arial" w:hAnsi="Arial"/>
-                <w:color w:val="000000"/>
-                <w:sz w:val="28"/>
-                <w:szCs w:val="28"/>
-              </w:rPr>
-              <w:t>;</w:t>
+            <w:r>
+              <w:rPr>
+                <w:rFonts w:ascii="Arial" w:hAnsi="Arial"/>
+                <w:color w:val="000000"/>
+                <w:sz w:val="28"/>
+                <w:szCs w:val="28"/>
+              </w:rPr>
+              <w:t xml:space="preserve"> generation;</w:t>
             </w:r>
           </w:p>
           <w:p>
@@ -3572,85 +3388,14 @@
                 <w:lang w:val="en-US"/>
               </w:rPr>
             </w:pPr>
-            <w:proofErr w:type="spellStart"/>
-            <w:r>
-              <w:rPr>
-                <w:rFonts w:ascii="Arial" w:hAnsi="Arial"/>
-                <w:color w:val="000000"/>
-                <w:sz w:val="28"/>
-                <w:szCs w:val="28"/>
-              </w:rPr>
-              <w:t>fast</w:t>
-            </w:r>
-            <w:proofErr w:type="spellEnd"/>
-            <w:r>
-              <w:rPr>
-                <w:rFonts w:ascii="Arial" w:hAnsi="Arial"/>
-                <w:color w:val="000000"/>
-                <w:sz w:val="28"/>
-                <w:szCs w:val="28"/>
-              </w:rPr>
-              <w:t xml:space="preserve"> </w:t>
-            </w:r>
-            <w:proofErr w:type="spellStart"/>
-            <w:r>
-              <w:rPr>
-                <w:rFonts w:ascii="Arial" w:hAnsi="Arial"/>
-                <w:color w:val="000000"/>
-                <w:sz w:val="28"/>
-                <w:szCs w:val="28"/>
-              </w:rPr>
-              <w:t>uploading</w:t>
-            </w:r>
-            <w:proofErr w:type="spellEnd"/>
-            <w:r>
-              <w:rPr>
-                <w:rFonts w:ascii="Arial" w:hAnsi="Arial"/>
-                <w:color w:val="000000"/>
-                <w:sz w:val="28"/>
-                <w:szCs w:val="28"/>
-              </w:rPr>
-              <w:t xml:space="preserve"> </w:t>
-            </w:r>
-            <w:proofErr w:type="spellStart"/>
-            <w:r>
-              <w:rPr>
-                <w:rFonts w:ascii="Arial" w:hAnsi="Arial"/>
-                <w:color w:val="000000"/>
-                <w:sz w:val="28"/>
-                <w:szCs w:val="28"/>
-              </w:rPr>
-              <w:t>of</w:t>
-            </w:r>
-            <w:proofErr w:type="spellEnd"/>
-            <w:r>
-              <w:rPr>
-                <w:rFonts w:ascii="Arial" w:hAnsi="Arial"/>
-                <w:color w:val="000000"/>
-                <w:sz w:val="28"/>
-                <w:szCs w:val="28"/>
-              </w:rPr>
-              <w:t xml:space="preserve"> </w:t>
-            </w:r>
-            <w:proofErr w:type="spellStart"/>
-            <w:r>
-              <w:rPr>
-                <w:rFonts w:ascii="Arial" w:hAnsi="Arial"/>
-                <w:color w:val="000000"/>
-                <w:sz w:val="28"/>
-                <w:szCs w:val="28"/>
-              </w:rPr>
-              <w:t>data</w:t>
-            </w:r>
-            <w:proofErr w:type="spellEnd"/>
-            <w:r>
-              <w:rPr>
-                <w:rFonts w:ascii="Arial" w:hAnsi="Arial"/>
-                <w:color w:val="000000"/>
-                <w:sz w:val="28"/>
-                <w:szCs w:val="28"/>
-              </w:rPr>
-              <w:t>.</w:t>
+            <w:r>
+              <w:rPr>
+                <w:rFonts w:ascii="Arial" w:hAnsi="Arial"/>
+                <w:color w:val="000000"/>
+                <w:sz w:val="28"/>
+                <w:szCs w:val="28"/>
+              </w:rPr>
+              <w:t>fast uploading of data.</w:t>
             </w:r>
           </w:p>
           <w:p>
@@ -3673,29 +3418,16 @@
                 <w:lang w:val="en-US"/>
               </w:rPr>
             </w:pPr>
-            <w:proofErr w:type="gramStart"/>
-            <w:r>
-              <w:rPr>
-                <w:rFonts w:ascii="Arial" w:hAnsi="Arial"/>
-                <w:color w:val="000000"/>
-                <w:sz w:val="28"/>
-                <w:szCs w:val="28"/>
-                <w:lang w:val="en-US"/>
-              </w:rPr>
-              <w:t>should</w:t>
-            </w:r>
-            <w:proofErr w:type="gramEnd"/>
-            <w:r>
-              <w:rPr>
-                <w:rFonts w:ascii="Arial" w:hAnsi="Arial"/>
-                <w:color w:val="000000"/>
-                <w:sz w:val="28"/>
-                <w:szCs w:val="28"/>
-                <w:lang w:val="en-US"/>
-              </w:rPr>
-              <w:t xml:space="preserve"> be all </w:t>
-            </w:r>
-            <w:proofErr w:type="spellStart"/>
+            <w:r>
+              <w:rPr>
+                <w:rFonts w:ascii="Arial" w:hAnsi="Arial"/>
+                <w:color w:val="000000"/>
+                <w:sz w:val="28"/>
+                <w:szCs w:val="28"/>
+                <w:lang w:val="en-US"/>
+              </w:rPr>
+              <w:t xml:space="preserve">should be all </w:t>
+            </w:r>
             <w:r>
               <w:rPr>
                 <w:rFonts w:ascii="Arial" w:hAnsi="Arial"/>
@@ -3708,7 +3440,6 @@
               </w:rPr>
               <w:t>async</w:t>
             </w:r>
-            <w:proofErr w:type="spellEnd"/>
             <w:r>
               <w:rPr>
                 <w:rFonts w:ascii="Arial" w:hAnsi="Arial"/>
@@ -3879,51 +3610,7 @@
                 <w:szCs w:val="28"/>
                 <w:lang w:val="en-US"/>
               </w:rPr>
-              <w:t xml:space="preserve">there must be cache for  </w:t>
-            </w:r>
-            <w:proofErr w:type="spellStart"/>
-            <w:r>
-              <w:rPr>
-                <w:rFonts w:ascii="Arial" w:hAnsi="Arial"/>
-                <w:color w:val="000000"/>
-                <w:sz w:val="28"/>
-                <w:szCs w:val="28"/>
-                <w:lang w:val="en-US"/>
-              </w:rPr>
-              <w:t>savepoint</w:t>
-            </w:r>
-            <w:proofErr w:type="spellEnd"/>
-            <w:r>
-              <w:rPr>
-                <w:rFonts w:ascii="Arial" w:hAnsi="Arial"/>
-                <w:color w:val="000000"/>
-                <w:sz w:val="28"/>
-                <w:szCs w:val="28"/>
-                <w:lang w:val="en-US"/>
-              </w:rPr>
-              <w:t xml:space="preserve">, so only 3 </w:t>
-            </w:r>
-            <w:proofErr w:type="spellStart"/>
-            <w:r>
-              <w:rPr>
-                <w:rFonts w:ascii="Arial" w:hAnsi="Arial"/>
-                <w:color w:val="000000"/>
-                <w:sz w:val="28"/>
-                <w:szCs w:val="28"/>
-                <w:lang w:val="en-US"/>
-              </w:rPr>
-              <w:t>savepoint</w:t>
-            </w:r>
-            <w:proofErr w:type="spellEnd"/>
-            <w:r>
-              <w:rPr>
-                <w:rFonts w:ascii="Arial" w:hAnsi="Arial"/>
-                <w:color w:val="000000"/>
-                <w:sz w:val="28"/>
-                <w:szCs w:val="28"/>
-                <w:lang w:val="en-US"/>
-              </w:rPr>
-              <w:t xml:space="preserve"> must be loaded in program at the same time;</w:t>
+              <w:t>there must be cache for  savepoint, so only 3 savepoint must be loaded in program at the same time;</w:t>
             </w:r>
           </w:p>
           <w:p>
@@ -3946,7 +3633,6 @@
                 <w:lang w:val="en-US"/>
               </w:rPr>
             </w:pPr>
-            <w:proofErr w:type="gramStart"/>
             <w:r>
               <w:rPr>
                 <w:rFonts w:ascii="Arial" w:hAnsi="Arial"/>
@@ -3965,18 +3651,7 @@
                 <w:szCs w:val="28"/>
                 <w:lang w:val="en-US"/>
               </w:rPr>
-              <w:t>ating</w:t>
-            </w:r>
-            <w:proofErr w:type="gramEnd"/>
-            <w:r>
-              <w:rPr>
-                <w:rFonts w:ascii="Arial" w:hAnsi="Arial"/>
-                <w:color w:val="000000"/>
-                <w:sz w:val="28"/>
-                <w:szCs w:val="28"/>
-                <w:lang w:val="en-US"/>
-              </w:rPr>
-              <w:t xml:space="preserve"> tables of each difficulty are loaded in accordance with which table the user has switched to. After loading, if the rating table of this difficulty has not been viewed for 5 minutes, it is unloaded until the user goes to it again.</w:t>
+              <w:t>ating tables of each difficulty are loaded in accordance with which table the user has switched to. After loading, if the rating table of this difficulty has not been viewed for 5 minutes, it is unloaded until the user goes to it again.</w:t>
             </w:r>
           </w:p>
           <w:p>
@@ -4020,7 +3695,6 @@
               </w:rPr>
               <w:t xml:space="preserve">Useful services: </w:t>
             </w:r>
-            <w:proofErr w:type="spellStart"/>
             <w:r>
               <w:rPr>
                 <w:rFonts w:ascii="Arial" w:hAnsi="Arial"/>
@@ -4031,29 +3705,16 @@
               </w:rPr>
               <w:t>ICacheService</w:t>
             </w:r>
-            <w:proofErr w:type="spellEnd"/>
-            <w:r>
-              <w:rPr>
-                <w:rFonts w:ascii="Arial" w:hAnsi="Arial"/>
-                <w:color w:val="000000"/>
-                <w:sz w:val="28"/>
-                <w:szCs w:val="28"/>
-                <w:lang w:val="en-US"/>
-              </w:rPr>
-              <w:t xml:space="preserve">, </w:t>
-            </w:r>
-            <w:proofErr w:type="spellStart"/>
-            <w:r>
-              <w:rPr>
-                <w:rFonts w:ascii="Arial" w:hAnsi="Arial"/>
-                <w:color w:val="000000"/>
-                <w:sz w:val="28"/>
-                <w:szCs w:val="28"/>
-                <w:lang w:val="en-US"/>
-              </w:rPr>
-              <w:t>MemoryCache</w:t>
-            </w:r>
-            <w:proofErr w:type="spellEnd"/>
+            <w:r>
+              <w:rPr>
+                <w:rFonts w:ascii="Arial" w:hAnsi="Arial"/>
+                <w:color w:val="000000"/>
+                <w:sz w:val="28"/>
+                <w:szCs w:val="28"/>
+                <w:lang w:val="en-US"/>
+              </w:rPr>
+              <w:t>, MemoryCache</w:t>
+            </w:r>
           </w:p>
         </w:tc>
       </w:tr>
@@ -4229,29 +3890,7 @@
                 <w:szCs w:val="28"/>
                 <w:lang w:val="en-US"/>
               </w:rPr>
-              <w:t xml:space="preserve">Celeron ® / Xeon™ / i3 / i5 / i7 </w:t>
-            </w:r>
-            <w:proofErr w:type="spellStart"/>
-            <w:r>
-              <w:rPr>
-                <w:rFonts w:ascii="Arial" w:hAnsi="Arial"/>
-                <w:color w:val="000000"/>
-                <w:sz w:val="28"/>
-                <w:szCs w:val="28"/>
-                <w:lang w:val="en-US"/>
-              </w:rPr>
-              <w:t>чи</w:t>
-            </w:r>
-            <w:proofErr w:type="spellEnd"/>
-            <w:r>
-              <w:rPr>
-                <w:rFonts w:ascii="Arial" w:hAnsi="Arial"/>
-                <w:color w:val="000000"/>
-                <w:sz w:val="28"/>
-                <w:szCs w:val="28"/>
-                <w:lang w:val="en-US"/>
-              </w:rPr>
-              <w:t xml:space="preserve"> AMD 6</w:t>
+              <w:t>Celeron ® / Xeon™ / i3 / i5 / i7 чи AMD 6</w:t>
             </w:r>
           </w:p>
           <w:p>
@@ -4274,29 +3913,7 @@
                 <w:szCs w:val="28"/>
                 <w:lang w:val="en-US"/>
               </w:rPr>
-              <w:t xml:space="preserve">/ </w:t>
-            </w:r>
-            <w:proofErr w:type="spellStart"/>
-            <w:r>
-              <w:rPr>
-                <w:rFonts w:ascii="Arial" w:hAnsi="Arial"/>
-                <w:color w:val="000000"/>
-                <w:sz w:val="28"/>
-                <w:szCs w:val="28"/>
-                <w:lang w:val="en-US"/>
-              </w:rPr>
-              <w:t>Turion</w:t>
-            </w:r>
-            <w:proofErr w:type="spellEnd"/>
-            <w:r>
-              <w:rPr>
-                <w:rFonts w:ascii="Arial" w:hAnsi="Arial"/>
-                <w:color w:val="000000"/>
-                <w:sz w:val="28"/>
-                <w:szCs w:val="28"/>
-                <w:lang w:val="en-US"/>
-              </w:rPr>
-              <w:t xml:space="preserve"> ™ / Athlon ™ / Duron ™ /</w:t>
+              <w:t>/ Turion ™ / Athlon ™ / Duron ™ /</w:t>
             </w:r>
           </w:p>
           <w:p>
@@ -4921,29 +4538,7 @@
                 <w:szCs w:val="28"/>
                 <w:lang w:val="en-US"/>
               </w:rPr>
-              <w:t xml:space="preserve">Also, if the user manually changed files through the File Provider, then since we are not </w:t>
-            </w:r>
-            <w:proofErr w:type="gramStart"/>
-            <w:r>
-              <w:rPr>
-                <w:rFonts w:ascii="Arial" w:hAnsi="Arial"/>
-                <w:color w:val="000000"/>
-                <w:sz w:val="28"/>
-                <w:szCs w:val="28"/>
-                <w:lang w:val="en-US"/>
-              </w:rPr>
-              <w:t>be</w:t>
-            </w:r>
-            <w:proofErr w:type="gramEnd"/>
-            <w:r>
-              <w:rPr>
-                <w:rFonts w:ascii="Arial" w:hAnsi="Arial"/>
-                <w:color w:val="000000"/>
-                <w:sz w:val="28"/>
-                <w:szCs w:val="28"/>
-                <w:lang w:val="en-US"/>
-              </w:rPr>
-              <w:t xml:space="preserve"> able to upload data, a message about this is displayed.</w:t>
+              <w:t>Also, if the user manually changed files through the File Provider, then since we are not be able to upload data, a message about this is displayed.</w:t>
             </w:r>
           </w:p>
         </w:tc>
@@ -5097,7 +4692,6 @@
           <w:lang w:val="en-US"/>
         </w:rPr>
       </w:pPr>
-      <w:proofErr w:type="spellStart"/>
       <w:r>
         <w:rPr>
           <w:rFonts w:ascii="Arial" w:hAnsi="Arial" w:cs="Arial" w:hint="eastAsia"/>
@@ -5106,18 +4700,7 @@
           <w:szCs w:val="32"/>
           <w:lang w:val="en-US"/>
         </w:rPr>
-        <w:t>Userful</w:t>
-      </w:r>
-      <w:proofErr w:type="spellEnd"/>
-      <w:r>
-        <w:rPr>
-          <w:rFonts w:ascii="Arial" w:hAnsi="Arial" w:cs="Arial" w:hint="eastAsia"/>
-          <w:b/>
-          <w:sz w:val="32"/>
-          <w:szCs w:val="32"/>
-          <w:lang w:val="en-US"/>
-        </w:rPr>
-        <w:t xml:space="preserve"> links:</w:t>
+        <w:t>Userful links:</w:t>
       </w:r>
     </w:p>
     <w:p>
@@ -5514,29 +5097,7 @@
                 <w:szCs w:val="28"/>
                 <w:lang w:val="en-US" w:eastAsia="ja-JP"/>
               </w:rPr>
-              <w:t xml:space="preserve">it’s probably better to make possible to pass parameter of type T (any type). It’ll be done so as only some classes could set, for example, </w:t>
-            </w:r>
-            <w:proofErr w:type="spellStart"/>
-            <w:r>
-              <w:rPr>
-                <w:rFonts w:ascii="Arial" w:eastAsiaTheme="minorEastAsia" w:hAnsi="Arial"/>
-                <w:color w:val="000000"/>
-                <w:sz w:val="28"/>
-                <w:szCs w:val="28"/>
-                <w:lang w:val="en-US" w:eastAsia="ja-JP"/>
-              </w:rPr>
-              <w:t>filepath</w:t>
-            </w:r>
-            <w:proofErr w:type="spellEnd"/>
-            <w:r>
-              <w:rPr>
-                <w:rFonts w:ascii="Arial" w:eastAsiaTheme="minorEastAsia" w:hAnsi="Arial"/>
-                <w:color w:val="000000"/>
-                <w:sz w:val="28"/>
-                <w:szCs w:val="28"/>
-                <w:lang w:val="en-US" w:eastAsia="ja-JP"/>
-              </w:rPr>
-              <w:t>, if we’re talking about CSV-files. As I See it now:</w:t>
+              <w:t>it’s probably better to make possible to pass parameter of type T (any type). It’ll be done so as only some classes could set, for example, filepath, if we’re talking about CSV-files. As I See it now:</w:t>
             </w:r>
           </w:p>
           <w:p>
@@ -5559,29 +5120,7 @@
                 <w:szCs w:val="28"/>
                 <w:lang w:val="en-US" w:eastAsia="ja-JP"/>
               </w:rPr>
-              <w:t xml:space="preserve">interface </w:t>
-            </w:r>
-            <w:proofErr w:type="spellStart"/>
-            <w:r>
-              <w:rPr>
-                <w:rFonts w:ascii="Arial" w:eastAsiaTheme="minorEastAsia" w:hAnsi="Arial"/>
-                <w:color w:val="000000"/>
-                <w:sz w:val="28"/>
-                <w:szCs w:val="28"/>
-                <w:lang w:val="en-US" w:eastAsia="ja-JP"/>
-              </w:rPr>
-              <w:t>IXXXFactory</w:t>
-            </w:r>
-            <w:proofErr w:type="spellEnd"/>
-            <w:r>
-              <w:rPr>
-                <w:rFonts w:ascii="Arial" w:eastAsiaTheme="minorEastAsia" w:hAnsi="Arial"/>
-                <w:color w:val="000000"/>
-                <w:sz w:val="28"/>
-                <w:szCs w:val="28"/>
-                <w:lang w:val="en-US" w:eastAsia="ja-JP"/>
-              </w:rPr>
-              <w:t>&lt;T&gt;</w:t>
+              <w:t>interface IXXXFactory&lt;T&gt;</w:t>
             </w:r>
           </w:p>
           <w:p>
@@ -5673,51 +5212,7 @@
                 <w:szCs w:val="28"/>
                 <w:lang w:val="en-US" w:eastAsia="ja-JP"/>
               </w:rPr>
-              <w:t xml:space="preserve">class </w:t>
-            </w:r>
-            <w:proofErr w:type="spellStart"/>
-            <w:r>
-              <w:rPr>
-                <w:rFonts w:ascii="Arial" w:eastAsiaTheme="minorEastAsia" w:hAnsi="Arial"/>
-                <w:color w:val="000000"/>
-                <w:sz w:val="28"/>
-                <w:szCs w:val="28"/>
-                <w:lang w:val="en-US" w:eastAsia="ja-JP"/>
-              </w:rPr>
-              <w:t>CSVFactory</w:t>
-            </w:r>
-            <w:proofErr w:type="spellEnd"/>
-            <w:r>
-              <w:rPr>
-                <w:rFonts w:ascii="Arial" w:eastAsiaTheme="minorEastAsia" w:hAnsi="Arial"/>
-                <w:color w:val="000000"/>
-                <w:sz w:val="28"/>
-                <w:szCs w:val="28"/>
-                <w:lang w:val="en-US" w:eastAsia="ja-JP"/>
-              </w:rPr>
-              <w:t xml:space="preserve"> : </w:t>
-            </w:r>
-            <w:proofErr w:type="spellStart"/>
-            <w:r>
-              <w:rPr>
-                <w:rFonts w:ascii="Arial" w:eastAsiaTheme="minorEastAsia" w:hAnsi="Arial"/>
-                <w:color w:val="000000"/>
-                <w:sz w:val="28"/>
-                <w:szCs w:val="28"/>
-                <w:lang w:val="en-US" w:eastAsia="ja-JP"/>
-              </w:rPr>
-              <w:t>IXXXFactory</w:t>
-            </w:r>
-            <w:proofErr w:type="spellEnd"/>
-            <w:r>
-              <w:rPr>
-                <w:rFonts w:ascii="Arial" w:eastAsiaTheme="minorEastAsia" w:hAnsi="Arial"/>
-                <w:color w:val="000000"/>
-                <w:sz w:val="28"/>
-                <w:szCs w:val="28"/>
-                <w:lang w:val="en-US" w:eastAsia="ja-JP"/>
-              </w:rPr>
-              <w:t>&lt;string&gt;</w:t>
+              <w:t>class CSVFactory : IXXXFactory&lt;string&gt;</w:t>
             </w:r>
           </w:p>
           <w:p>
@@ -5763,29 +5258,7 @@
                 <w:szCs w:val="28"/>
                 <w:lang w:val="en-US" w:eastAsia="ja-JP"/>
               </w:rPr>
-              <w:t xml:space="preserve">IXXX Create(string </w:t>
-            </w:r>
-            <w:proofErr w:type="spellStart"/>
-            <w:r>
-              <w:rPr>
-                <w:rFonts w:ascii="Arial" w:eastAsiaTheme="minorEastAsia" w:hAnsi="Arial"/>
-                <w:color w:val="000000"/>
-                <w:sz w:val="28"/>
-                <w:szCs w:val="28"/>
-                <w:lang w:val="en-US" w:eastAsia="ja-JP"/>
-              </w:rPr>
-              <w:t>filepath</w:t>
-            </w:r>
-            <w:proofErr w:type="spellEnd"/>
-            <w:r>
-              <w:rPr>
-                <w:rFonts w:ascii="Arial" w:eastAsiaTheme="minorEastAsia" w:hAnsi="Arial"/>
-                <w:color w:val="000000"/>
-                <w:sz w:val="28"/>
-                <w:szCs w:val="28"/>
-                <w:lang w:val="en-US" w:eastAsia="ja-JP"/>
-              </w:rPr>
-              <w:t>);</w:t>
+              <w:t>IXXX Create(string filepath);</w:t>
             </w:r>
           </w:p>
           <w:p>
@@ -5972,7 +5445,6 @@
                 <w:lang w:eastAsia="ja-JP"/>
               </w:rPr>
             </w:pPr>
-            <w:proofErr w:type="spellStart"/>
             <w:r>
               <w:rPr>
                 <w:rFonts w:ascii="Arial" w:eastAsiaTheme="minorEastAsia" w:hAnsi="Arial"/>
@@ -5981,75 +5453,8 @@
                 <w:szCs w:val="28"/>
                 <w:lang w:eastAsia="ja-JP"/>
               </w:rPr>
-              <w:t>Inversion</w:t>
-            </w:r>
-            <w:proofErr w:type="spellEnd"/>
-            <w:r>
-              <w:rPr>
-                <w:rFonts w:ascii="Arial" w:eastAsiaTheme="minorEastAsia" w:hAnsi="Arial"/>
-                <w:color w:val="000000"/>
-                <w:sz w:val="28"/>
-                <w:szCs w:val="28"/>
-                <w:lang w:eastAsia="ja-JP"/>
-              </w:rPr>
-              <w:t xml:space="preserve"> </w:t>
-            </w:r>
-            <w:proofErr w:type="spellStart"/>
-            <w:r>
-              <w:rPr>
-                <w:rFonts w:ascii="Arial" w:eastAsiaTheme="minorEastAsia" w:hAnsi="Arial"/>
-                <w:color w:val="000000"/>
-                <w:sz w:val="28"/>
-                <w:szCs w:val="28"/>
-                <w:lang w:eastAsia="ja-JP"/>
-              </w:rPr>
-              <w:t>and</w:t>
-            </w:r>
-            <w:proofErr w:type="spellEnd"/>
-            <w:r>
-              <w:rPr>
-                <w:rFonts w:ascii="Arial" w:eastAsiaTheme="minorEastAsia" w:hAnsi="Arial"/>
-                <w:color w:val="000000"/>
-                <w:sz w:val="28"/>
-                <w:szCs w:val="28"/>
-                <w:lang w:eastAsia="ja-JP"/>
-              </w:rPr>
-              <w:t xml:space="preserve"> </w:t>
-            </w:r>
-            <w:proofErr w:type="spellStart"/>
-            <w:r>
-              <w:rPr>
-                <w:rFonts w:ascii="Arial" w:eastAsiaTheme="minorEastAsia" w:hAnsi="Arial"/>
-                <w:color w:val="000000"/>
-                <w:sz w:val="28"/>
-                <w:szCs w:val="28"/>
-                <w:lang w:eastAsia="ja-JP"/>
-              </w:rPr>
-              <w:t>negative</w:t>
-            </w:r>
-            <w:proofErr w:type="spellEnd"/>
-            <w:r>
-              <w:rPr>
-                <w:rFonts w:ascii="Arial" w:eastAsiaTheme="minorEastAsia" w:hAnsi="Arial"/>
-                <w:color w:val="000000"/>
-                <w:sz w:val="28"/>
-                <w:szCs w:val="28"/>
-                <w:lang w:eastAsia="ja-JP"/>
-              </w:rPr>
-              <w:t xml:space="preserve"> </w:t>
-            </w:r>
-            <w:proofErr w:type="spellStart"/>
-            <w:r>
-              <w:rPr>
-                <w:rFonts w:ascii="Arial" w:eastAsiaTheme="minorEastAsia" w:hAnsi="Arial"/>
-                <w:color w:val="000000"/>
-                <w:sz w:val="28"/>
-                <w:szCs w:val="28"/>
-                <w:lang w:eastAsia="ja-JP"/>
-              </w:rPr>
-              <w:t>field</w:t>
-            </w:r>
-            <w:proofErr w:type="spellEnd"/>
+              <w:t>Inversion and negative field</w:t>
+            </w:r>
           </w:p>
         </w:tc>
         <w:tc>
@@ -6099,7 +5504,6 @@
                 <w:lang w:val="uk-UA" w:eastAsia="ja-JP"/>
               </w:rPr>
             </w:pPr>
-            <w:proofErr w:type="spellStart"/>
             <w:r>
               <w:rPr>
                 <w:rFonts w:ascii="Arial" w:eastAsiaTheme="minorEastAsia" w:hAnsi="Arial" w:hint="eastAsia"/>
@@ -6108,75 +5512,8 @@
                 <w:szCs w:val="28"/>
                 <w:lang w:val="uk-UA" w:eastAsia="ja-JP"/>
               </w:rPr>
-              <w:t>Obstacles</w:t>
-            </w:r>
-            <w:proofErr w:type="spellEnd"/>
-            <w:r>
-              <w:rPr>
-                <w:rFonts w:ascii="Arial" w:eastAsiaTheme="minorEastAsia" w:hAnsi="Arial" w:hint="eastAsia"/>
-                <w:color w:val="000000"/>
-                <w:sz w:val="28"/>
-                <w:szCs w:val="28"/>
-                <w:lang w:val="uk-UA" w:eastAsia="ja-JP"/>
-              </w:rPr>
-              <w:t xml:space="preserve"> </w:t>
-            </w:r>
-            <w:proofErr w:type="spellStart"/>
-            <w:r>
-              <w:rPr>
-                <w:rFonts w:ascii="Arial" w:eastAsiaTheme="minorEastAsia" w:hAnsi="Arial" w:hint="eastAsia"/>
-                <w:color w:val="000000"/>
-                <w:sz w:val="28"/>
-                <w:szCs w:val="28"/>
-                <w:lang w:val="uk-UA" w:eastAsia="ja-JP"/>
-              </w:rPr>
-              <w:t>on</w:t>
-            </w:r>
-            <w:proofErr w:type="spellEnd"/>
-            <w:r>
-              <w:rPr>
-                <w:rFonts w:ascii="Arial" w:eastAsiaTheme="minorEastAsia" w:hAnsi="Arial" w:hint="eastAsia"/>
-                <w:color w:val="000000"/>
-                <w:sz w:val="28"/>
-                <w:szCs w:val="28"/>
-                <w:lang w:val="uk-UA" w:eastAsia="ja-JP"/>
-              </w:rPr>
-              <w:t xml:space="preserve"> </w:t>
-            </w:r>
-            <w:proofErr w:type="spellStart"/>
-            <w:r>
-              <w:rPr>
-                <w:rFonts w:ascii="Arial" w:eastAsiaTheme="minorEastAsia" w:hAnsi="Arial" w:hint="eastAsia"/>
-                <w:color w:val="000000"/>
-                <w:sz w:val="28"/>
-                <w:szCs w:val="28"/>
-                <w:lang w:val="uk-UA" w:eastAsia="ja-JP"/>
-              </w:rPr>
-              <w:t>hard</w:t>
-            </w:r>
-            <w:proofErr w:type="spellEnd"/>
-            <w:r>
-              <w:rPr>
-                <w:rFonts w:ascii="Arial" w:eastAsiaTheme="minorEastAsia" w:hAnsi="Arial" w:hint="eastAsia"/>
-                <w:color w:val="000000"/>
-                <w:sz w:val="28"/>
-                <w:szCs w:val="28"/>
-                <w:lang w:val="uk-UA" w:eastAsia="ja-JP"/>
-              </w:rPr>
-              <w:t xml:space="preserve"> </w:t>
-            </w:r>
-            <w:proofErr w:type="spellStart"/>
-            <w:r>
-              <w:rPr>
-                <w:rFonts w:ascii="Arial" w:eastAsiaTheme="minorEastAsia" w:hAnsi="Arial" w:hint="eastAsia"/>
-                <w:color w:val="000000"/>
-                <w:sz w:val="28"/>
-                <w:szCs w:val="28"/>
-                <w:lang w:val="uk-UA" w:eastAsia="ja-JP"/>
-              </w:rPr>
-              <w:t>level</w:t>
-            </w:r>
-            <w:proofErr w:type="spellEnd"/>
+              <w:t>Obstacles on hard level</w:t>
+            </w:r>
           </w:p>
         </w:tc>
         <w:tc>
@@ -6216,7 +5553,6 @@
               </w:rPr>
               <w:t xml:space="preserve">, </w:t>
             </w:r>
-            <w:proofErr w:type="spellStart"/>
             <w:r>
               <w:rPr>
                 <w:rFonts w:ascii="Arial" w:eastAsiaTheme="minorEastAsia" w:hAnsi="Arial" w:hint="eastAsia"/>
@@ -6225,84 +5561,7 @@
                 <w:szCs w:val="28"/>
                 <w:lang w:val="uk-UA" w:eastAsia="ja-JP"/>
               </w:rPr>
-              <w:t>glare</w:t>
-            </w:r>
-            <w:proofErr w:type="spellEnd"/>
-            <w:r>
-              <w:rPr>
-                <w:rFonts w:ascii="Arial" w:eastAsiaTheme="minorEastAsia" w:hAnsi="Arial" w:hint="eastAsia"/>
-                <w:color w:val="000000"/>
-                <w:sz w:val="28"/>
-                <w:szCs w:val="28"/>
-                <w:lang w:val="uk-UA" w:eastAsia="ja-JP"/>
-              </w:rPr>
-              <w:t xml:space="preserve"> </w:t>
-            </w:r>
-            <w:proofErr w:type="spellStart"/>
-            <w:r>
-              <w:rPr>
-                <w:rFonts w:ascii="Arial" w:eastAsiaTheme="minorEastAsia" w:hAnsi="Arial" w:hint="eastAsia"/>
-                <w:color w:val="000000"/>
-                <w:sz w:val="28"/>
-                <w:szCs w:val="28"/>
-                <w:lang w:val="uk-UA" w:eastAsia="ja-JP"/>
-              </w:rPr>
-              <w:t>of</w:t>
-            </w:r>
-            <w:proofErr w:type="spellEnd"/>
-            <w:r>
-              <w:rPr>
-                <w:rFonts w:ascii="Arial" w:eastAsiaTheme="minorEastAsia" w:hAnsi="Arial" w:hint="eastAsia"/>
-                <w:color w:val="000000"/>
-                <w:sz w:val="28"/>
-                <w:szCs w:val="28"/>
-                <w:lang w:val="uk-UA" w:eastAsia="ja-JP"/>
-              </w:rPr>
-              <w:t xml:space="preserve"> </w:t>
-            </w:r>
-            <w:proofErr w:type="spellStart"/>
-            <w:r>
-              <w:rPr>
-                <w:rFonts w:ascii="Arial" w:eastAsiaTheme="minorEastAsia" w:hAnsi="Arial" w:hint="eastAsia"/>
-                <w:color w:val="000000"/>
-                <w:sz w:val="28"/>
-                <w:szCs w:val="28"/>
-                <w:lang w:val="uk-UA" w:eastAsia="ja-JP"/>
-              </w:rPr>
-              <w:t>light</w:t>
-            </w:r>
-            <w:proofErr w:type="spellEnd"/>
-            <w:r>
-              <w:rPr>
-                <w:rFonts w:ascii="Arial" w:eastAsiaTheme="minorEastAsia" w:hAnsi="Arial" w:hint="eastAsia"/>
-                <w:color w:val="000000"/>
-                <w:sz w:val="28"/>
-                <w:szCs w:val="28"/>
-                <w:lang w:val="uk-UA" w:eastAsia="ja-JP"/>
-              </w:rPr>
-              <w:t xml:space="preserve">, </w:t>
-            </w:r>
-            <w:proofErr w:type="spellStart"/>
-            <w:r>
-              <w:rPr>
-                <w:rFonts w:ascii="Arial" w:eastAsiaTheme="minorEastAsia" w:hAnsi="Arial" w:hint="eastAsia"/>
-                <w:color w:val="000000"/>
-                <w:sz w:val="28"/>
-                <w:szCs w:val="28"/>
-                <w:lang w:val="uk-UA" w:eastAsia="ja-JP"/>
-              </w:rPr>
-              <w:t>e.t.c</w:t>
-            </w:r>
-            <w:proofErr w:type="spellEnd"/>
-            <w:r>
-              <w:rPr>
-                <w:rFonts w:ascii="Arial" w:eastAsiaTheme="minorEastAsia" w:hAnsi="Arial" w:hint="eastAsia"/>
-                <w:color w:val="000000"/>
-                <w:sz w:val="28"/>
-                <w:szCs w:val="28"/>
-                <w:lang w:val="uk-UA" w:eastAsia="ja-JP"/>
-              </w:rPr>
-              <w:t>.</w:t>
+              <w:t>glare of light, e.t.c.</w:t>
             </w:r>
           </w:p>
         </w:tc>
@@ -6324,7 +5583,6 @@
                 <w:lang w:eastAsia="ja-JP"/>
               </w:rPr>
             </w:pPr>
-            <w:proofErr w:type="spellStart"/>
             <w:r>
               <w:rPr>
                 <w:rFonts w:ascii="Arial" w:eastAsiaTheme="minorEastAsia" w:hAnsi="Arial" w:hint="eastAsia"/>
@@ -6333,75 +5591,8 @@
                 <w:szCs w:val="28"/>
                 <w:lang w:val="uk-UA" w:eastAsia="ja-JP"/>
               </w:rPr>
-              <w:t>Music</w:t>
-            </w:r>
-            <w:proofErr w:type="spellEnd"/>
-            <w:r>
-              <w:rPr>
-                <w:rFonts w:ascii="Arial" w:eastAsiaTheme="minorEastAsia" w:hAnsi="Arial" w:hint="eastAsia"/>
-                <w:color w:val="000000"/>
-                <w:sz w:val="28"/>
-                <w:szCs w:val="28"/>
-                <w:lang w:val="uk-UA" w:eastAsia="ja-JP"/>
-              </w:rPr>
-              <w:t xml:space="preserve"> </w:t>
-            </w:r>
-            <w:proofErr w:type="spellStart"/>
-            <w:r>
-              <w:rPr>
-                <w:rFonts w:ascii="Arial" w:eastAsiaTheme="minorEastAsia" w:hAnsi="Arial" w:hint="eastAsia"/>
-                <w:color w:val="000000"/>
-                <w:sz w:val="28"/>
-                <w:szCs w:val="28"/>
-                <w:lang w:val="uk-UA" w:eastAsia="ja-JP"/>
-              </w:rPr>
-              <w:t>in</w:t>
-            </w:r>
-            <w:proofErr w:type="spellEnd"/>
-            <w:r>
-              <w:rPr>
-                <w:rFonts w:ascii="Arial" w:eastAsiaTheme="minorEastAsia" w:hAnsi="Arial" w:hint="eastAsia"/>
-                <w:color w:val="000000"/>
-                <w:sz w:val="28"/>
-                <w:szCs w:val="28"/>
-                <w:lang w:val="uk-UA" w:eastAsia="ja-JP"/>
-              </w:rPr>
-              <w:t xml:space="preserve"> </w:t>
-            </w:r>
-            <w:proofErr w:type="spellStart"/>
-            <w:r>
-              <w:rPr>
-                <w:rFonts w:ascii="Arial" w:eastAsiaTheme="minorEastAsia" w:hAnsi="Arial" w:hint="eastAsia"/>
-                <w:color w:val="000000"/>
-                <w:sz w:val="28"/>
-                <w:szCs w:val="28"/>
-                <w:lang w:val="uk-UA" w:eastAsia="ja-JP"/>
-              </w:rPr>
-              <w:t>the</w:t>
-            </w:r>
-            <w:proofErr w:type="spellEnd"/>
-            <w:r>
-              <w:rPr>
-                <w:rFonts w:ascii="Arial" w:eastAsiaTheme="minorEastAsia" w:hAnsi="Arial" w:hint="eastAsia"/>
-                <w:color w:val="000000"/>
-                <w:sz w:val="28"/>
-                <w:szCs w:val="28"/>
-                <w:lang w:val="uk-UA" w:eastAsia="ja-JP"/>
-              </w:rPr>
-              <w:t xml:space="preserve"> </w:t>
-            </w:r>
-            <w:proofErr w:type="spellStart"/>
-            <w:r>
-              <w:rPr>
-                <w:rFonts w:ascii="Arial" w:eastAsiaTheme="minorEastAsia" w:hAnsi="Arial" w:hint="eastAsia"/>
-                <w:color w:val="000000"/>
-                <w:sz w:val="28"/>
-                <w:szCs w:val="28"/>
-                <w:lang w:val="uk-UA" w:eastAsia="ja-JP"/>
-              </w:rPr>
-              <w:t>background</w:t>
-            </w:r>
-            <w:proofErr w:type="spellEnd"/>
+              <w:t>Music in the background</w:t>
+            </w:r>
           </w:p>
         </w:tc>
         <w:tc>
@@ -6451,7 +5642,6 @@
                 <w:lang w:val="uk-UA" w:eastAsia="ja-JP"/>
               </w:rPr>
             </w:pPr>
-            <w:proofErr w:type="spellStart"/>
             <w:r>
               <w:rPr>
                 <w:rFonts w:ascii="Arial" w:eastAsiaTheme="minorEastAsia" w:hAnsi="Arial" w:hint="eastAsia"/>
@@ -6460,84 +5650,7 @@
                 <w:szCs w:val="28"/>
                 <w:lang w:val="uk-UA" w:eastAsia="ja-JP"/>
               </w:rPr>
-              <w:t>Tests</w:t>
-            </w:r>
-            <w:proofErr w:type="spellEnd"/>
-            <w:r>
-              <w:rPr>
-                <w:rFonts w:ascii="Arial" w:eastAsiaTheme="minorEastAsia" w:hAnsi="Arial" w:hint="eastAsia"/>
-                <w:color w:val="000000"/>
-                <w:sz w:val="28"/>
-                <w:szCs w:val="28"/>
-                <w:lang w:val="uk-UA" w:eastAsia="ja-JP"/>
-              </w:rPr>
-              <w:t xml:space="preserve"> </w:t>
-            </w:r>
-            <w:proofErr w:type="spellStart"/>
-            <w:r>
-              <w:rPr>
-                <w:rFonts w:ascii="Arial" w:eastAsiaTheme="minorEastAsia" w:hAnsi="Arial" w:hint="eastAsia"/>
-                <w:color w:val="000000"/>
-                <w:sz w:val="28"/>
-                <w:szCs w:val="28"/>
-                <w:lang w:val="uk-UA" w:eastAsia="ja-JP"/>
-              </w:rPr>
-              <w:t>for</w:t>
-            </w:r>
-            <w:proofErr w:type="spellEnd"/>
-            <w:r>
-              <w:rPr>
-                <w:rFonts w:ascii="Arial" w:eastAsiaTheme="minorEastAsia" w:hAnsi="Arial" w:hint="eastAsia"/>
-                <w:color w:val="000000"/>
-                <w:sz w:val="28"/>
-                <w:szCs w:val="28"/>
-                <w:lang w:val="uk-UA" w:eastAsia="ja-JP"/>
-              </w:rPr>
-              <w:t xml:space="preserve"> </w:t>
-            </w:r>
-            <w:proofErr w:type="spellStart"/>
-            <w:r>
-              <w:rPr>
-                <w:rFonts w:ascii="Arial" w:eastAsiaTheme="minorEastAsia" w:hAnsi="Arial" w:hint="eastAsia"/>
-                <w:color w:val="000000"/>
-                <w:sz w:val="28"/>
-                <w:szCs w:val="28"/>
-                <w:lang w:val="uk-UA" w:eastAsia="ja-JP"/>
-              </w:rPr>
-              <w:t>RatingRecord</w:t>
-            </w:r>
-            <w:proofErr w:type="spellEnd"/>
-            <w:r>
-              <w:rPr>
-                <w:rFonts w:ascii="Arial" w:eastAsiaTheme="minorEastAsia" w:hAnsi="Arial" w:hint="eastAsia"/>
-                <w:color w:val="000000"/>
-                <w:sz w:val="28"/>
-                <w:szCs w:val="28"/>
-                <w:lang w:val="uk-UA" w:eastAsia="ja-JP"/>
-              </w:rPr>
-              <w:t xml:space="preserve"> </w:t>
-            </w:r>
-            <w:proofErr w:type="spellStart"/>
-            <w:r>
-              <w:rPr>
-                <w:rFonts w:ascii="Arial" w:eastAsiaTheme="minorEastAsia" w:hAnsi="Arial" w:hint="eastAsia"/>
-                <w:color w:val="000000"/>
-                <w:sz w:val="28"/>
-                <w:szCs w:val="28"/>
-                <w:lang w:val="uk-UA" w:eastAsia="ja-JP"/>
-              </w:rPr>
-              <w:t>and</w:t>
-            </w:r>
-            <w:proofErr w:type="spellEnd"/>
-            <w:r>
-              <w:rPr>
-                <w:rFonts w:ascii="Arial" w:eastAsiaTheme="minorEastAsia" w:hAnsi="Arial" w:hint="eastAsia"/>
-                <w:color w:val="000000"/>
-                <w:sz w:val="28"/>
-                <w:szCs w:val="28"/>
-                <w:lang w:val="uk-UA" w:eastAsia="ja-JP"/>
-              </w:rPr>
-              <w:t xml:space="preserve"> Savepoint</w:t>
+              <w:t>Tests for RatingRecord and Savepoint</w:t>
             </w:r>
           </w:p>
         </w:tc>
@@ -6558,6 +5671,136 @@
                 <w:lang w:val="en-US" w:eastAsia="ja-JP"/>
               </w:rPr>
             </w:pPr>
+          </w:p>
+        </w:tc>
+      </w:tr>
+      <w:tr>
+        <w:tc>
+          <w:tcPr>
+            <w:tcW w:w="3510" w:type="dxa"/>
+            <w:vAlign w:val="center"/>
+          </w:tcPr>
+          <w:p>
+            <w:pPr>
+              <w:jc w:val="center"/>
+              <w:rPr>
+                <w:rFonts w:ascii="Arial" w:eastAsiaTheme="minorEastAsia" w:hAnsi="Arial" w:hint="eastAsia"/>
+                <w:color w:val="000000"/>
+                <w:sz w:val="28"/>
+                <w:szCs w:val="28"/>
+                <w:lang w:val="uk-UA" w:eastAsia="ja-JP"/>
+              </w:rPr>
+            </w:pPr>
+            <w:r>
+              <w:rPr>
+                <w:rFonts w:ascii="Arial" w:eastAsiaTheme="minorEastAsia" w:hAnsi="Arial" w:hint="eastAsia"/>
+                <w:color w:val="000000"/>
+                <w:sz w:val="28"/>
+                <w:szCs w:val="28"/>
+                <w:lang w:val="uk-UA" w:eastAsia="ja-JP"/>
+              </w:rPr>
+              <w:t>Popping up tips</w:t>
+            </w:r>
+          </w:p>
+        </w:tc>
+        <w:tc>
+          <w:tcPr>
+            <w:tcW w:w="8046" w:type="dxa"/>
+            <w:vAlign w:val="center"/>
+          </w:tcPr>
+          <w:p>
+            <w:pPr>
+              <w:pStyle w:val="a8"/>
+              <w:jc w:val="both"/>
+              <w:rPr>
+                <w:rFonts w:ascii="Arial" w:eastAsiaTheme="minorEastAsia" w:hAnsi="Arial"/>
+                <w:color w:val="000000"/>
+                <w:sz w:val="28"/>
+                <w:szCs w:val="28"/>
+                <w:lang w:val="en-US" w:eastAsia="ja-JP"/>
+              </w:rPr>
+            </w:pPr>
+            <w:r>
+              <w:rPr>
+                <w:rFonts w:ascii="Arial" w:eastAsiaTheme="minorEastAsia" w:hAnsi="Arial"/>
+                <w:color w:val="000000"/>
+                <w:sz w:val="28"/>
+                <w:szCs w:val="28"/>
+                <w:lang w:val="en-US" w:eastAsia="ja-JP"/>
+              </w:rPr>
+              <w:t xml:space="preserve">When user points at some element with mouse, </w:t>
+            </w:r>
+            <w:r>
+              <w:rPr>
+                <w:rFonts w:ascii="Arial" w:eastAsiaTheme="minorEastAsia" w:hAnsi="Arial"/>
+                <w:color w:val="000000"/>
+                <w:sz w:val="28"/>
+                <w:szCs w:val="28"/>
+                <w:lang w:val="en-US" w:eastAsia="ja-JP"/>
+              </w:rPr>
+              <w:t>popping up tip appears and tells hotkeys.</w:t>
+            </w:r>
+          </w:p>
+        </w:tc>
+      </w:tr>
+      <w:tr>
+        <w:tc>
+          <w:tcPr>
+            <w:tcW w:w="3510" w:type="dxa"/>
+            <w:vAlign w:val="center"/>
+          </w:tcPr>
+          <w:p>
+            <w:pPr>
+              <w:jc w:val="center"/>
+              <w:rPr>
+                <w:rFonts w:ascii="Arial" w:hAnsi="Arial"/>
+                <w:color w:val="000000"/>
+                <w:sz w:val="28"/>
+                <w:szCs w:val="28"/>
+                <w:lang w:val="en-US"/>
+              </w:rPr>
+            </w:pPr>
+            <w:r>
+              <w:rPr>
+                <w:rFonts w:ascii="Arial" w:hAnsi="Arial"/>
+                <w:color w:val="000000"/>
+                <w:sz w:val="28"/>
+                <w:szCs w:val="28"/>
+                <w:lang w:val="en-US"/>
+              </w:rPr>
+              <w:t>Hotkeys</w:t>
+            </w:r>
+          </w:p>
+        </w:tc>
+        <w:tc>
+          <w:tcPr>
+            <w:tcW w:w="8046" w:type="dxa"/>
+            <w:vAlign w:val="center"/>
+          </w:tcPr>
+          <w:p>
+            <w:pPr>
+              <w:pStyle w:val="a8"/>
+              <w:jc w:val="both"/>
+              <w:rPr>
+                <w:rFonts w:ascii="Arial" w:eastAsiaTheme="minorEastAsia" w:hAnsi="Arial"/>
+                <w:color w:val="000000"/>
+                <w:sz w:val="28"/>
+                <w:szCs w:val="28"/>
+                <w:lang w:val="en-US" w:eastAsia="ja-JP"/>
+              </w:rPr>
+            </w:pPr>
+            <w:r>
+              <w:rPr>
+                <w:rFonts w:ascii="Arial" w:eastAsiaTheme="minorEastAsia" w:hAnsi="Arial"/>
+                <w:color w:val="000000"/>
+                <w:sz w:val="28"/>
+                <w:szCs w:val="28"/>
+                <w:lang w:val="en-US" w:eastAsia="ja-JP"/>
+              </w:rPr>
+              <w:t>For switching between tabs, for buttons, e.t.c.</w:t>
+            </w:r>
+            <w:bookmarkStart w:id="0" w:name="_GoBack"/>
+            <w:bookmarkEnd w:id="0"/>
           </w:p>
         </w:tc>
       </w:tr>
@@ -6844,7 +6087,7 @@
             <w:sz w:val="40"/>
             <w:szCs w:val="40"/>
           </w:rPr>
-          <w:t>12</w:t>
+          <w:t>11</w:t>
         </w:r>
         <w:r>
           <w:rPr>

</xml_diff>

<commit_message>
Added OperationNotifier. Made refactoring for DI and BootStrapper. Added note about Autofac to docs
</commit_message>
<xml_diff>
--- a/Documentation.docx
+++ b/Documentation.docx
@@ -2348,13 +2348,160 @@
       </w:pPr>
       <w:r>
         <w:rPr>
+          <w:rFonts w:ascii="Arial" w:hAnsi="Arial" w:cs="Arial"/>
+          <w:sz w:val="32"/>
+          <w:szCs w:val="32"/>
+          <w:lang w:val="en-US"/>
+        </w:rPr>
+        <w:t>Autofac</w:t>
+      </w:r>
+    </w:p>
+    <w:p>
+      <w:pPr>
+        <w:spacing w:after="0" w:line="360" w:lineRule="auto"/>
+        <w:ind w:firstLine="567"/>
+        <w:jc w:val="both"/>
+        <w:rPr>
+          <w:rFonts w:ascii="Arial" w:hAnsi="Arial" w:cs="Arial"/>
+          <w:sz w:val="32"/>
+          <w:szCs w:val="32"/>
+          <w:lang w:val="en-US"/>
+        </w:rPr>
+      </w:pPr>
+    </w:p>
+    <w:p>
+      <w:pPr>
+        <w:spacing w:after="0" w:line="360" w:lineRule="auto"/>
+        <w:ind w:firstLine="567"/>
+        <w:jc w:val="both"/>
+        <w:rPr>
+          <w:rFonts w:ascii="Arial" w:hAnsi="Arial" w:cs="Arial"/>
+          <w:sz w:val="32"/>
+          <w:szCs w:val="32"/>
+          <w:lang w:val="en-US"/>
+        </w:rPr>
+      </w:pPr>
+      <w:r>
+        <w:rPr>
+          <w:rFonts w:ascii="Arial" w:hAnsi="Arial" w:cs="Arial"/>
+          <w:sz w:val="32"/>
+          <w:szCs w:val="32"/>
+          <w:lang w:val="en-US"/>
+        </w:rPr>
+        <w:t>XUnit tests project:</w:t>
+      </w:r>
+    </w:p>
+    <w:p>
+      <w:pPr>
+        <w:spacing w:after="0" w:line="360" w:lineRule="auto"/>
+        <w:ind w:firstLine="567"/>
+        <w:jc w:val="both"/>
+        <w:rPr>
+          <w:rFonts w:ascii="Arial" w:hAnsi="Arial" w:cs="Arial"/>
+          <w:sz w:val="32"/>
+          <w:szCs w:val="32"/>
+          <w:lang w:val="en-US"/>
+        </w:rPr>
+      </w:pPr>
+      <w:r>
+        <w:rPr>
+          <w:rFonts w:ascii="Arial" w:hAnsi="Arial" w:cs="Arial"/>
+          <w:sz w:val="32"/>
+          <w:szCs w:val="32"/>
+          <w:lang w:val="en-US"/>
+        </w:rPr>
+        <w:t>1. coverlet.collector</w:t>
+      </w:r>
+    </w:p>
+    <w:p>
+      <w:pPr>
+        <w:spacing w:after="0" w:line="360" w:lineRule="auto"/>
+        <w:ind w:firstLine="567"/>
+        <w:jc w:val="both"/>
+        <w:rPr>
+          <w:rFonts w:ascii="Arial" w:hAnsi="Arial" w:cs="Arial"/>
+          <w:sz w:val="32"/>
+          <w:szCs w:val="32"/>
+          <w:lang w:val="en-US"/>
+        </w:rPr>
+      </w:pPr>
+      <w:r>
+        <w:rPr>
+          <w:rFonts w:ascii="Arial" w:hAnsi="Arial" w:cs="Arial"/>
+          <w:sz w:val="32"/>
+          <w:szCs w:val="32"/>
+          <w:lang w:val="en-US"/>
+        </w:rPr>
+        <w:t>2. Microsoft.NET.Test.Sdk</w:t>
+      </w:r>
+    </w:p>
+    <w:p>
+      <w:pPr>
+        <w:spacing w:after="0" w:line="360" w:lineRule="auto"/>
+        <w:ind w:firstLine="567"/>
+        <w:jc w:val="both"/>
+        <w:rPr>
+          <w:rFonts w:ascii="Arial" w:hAnsi="Arial" w:cs="Arial"/>
+          <w:sz w:val="32"/>
+          <w:szCs w:val="32"/>
+          <w:lang w:val="en-US"/>
+        </w:rPr>
+      </w:pPr>
+      <w:r>
+        <w:rPr>
+          <w:rFonts w:ascii="Arial" w:hAnsi="Arial" w:cs="Arial"/>
+          <w:sz w:val="32"/>
+          <w:szCs w:val="32"/>
+          <w:lang w:val="en-US"/>
+        </w:rPr>
+        <w:t>3. xunit</w:t>
+      </w:r>
+    </w:p>
+    <w:p>
+      <w:pPr>
+        <w:spacing w:after="0" w:line="360" w:lineRule="auto"/>
+        <w:ind w:firstLine="567"/>
+        <w:jc w:val="both"/>
+        <w:rPr>
+          <w:rFonts w:ascii="Arial" w:hAnsi="Arial" w:cs="Arial"/>
+          <w:sz w:val="32"/>
+          <w:szCs w:val="32"/>
+          <w:lang w:val="en-US"/>
+        </w:rPr>
+      </w:pPr>
+      <w:r>
+        <w:rPr>
+          <w:rFonts w:ascii="Arial" w:hAnsi="Arial" w:cs="Arial"/>
+          <w:sz w:val="32"/>
+          <w:szCs w:val="32"/>
+          <w:lang w:val="en-US"/>
+        </w:rPr>
+        <w:t>4. xunit.runner.visualstudio</w:t>
+      </w:r>
+    </w:p>
+    <w:p>
+      <w:pPr>
+        <w:spacing w:after="0" w:line="360" w:lineRule="auto"/>
+        <w:ind w:firstLine="567"/>
+        <w:jc w:val="both"/>
+        <w:rPr>
+          <w:rFonts w:ascii="Arial" w:hAnsi="Arial" w:cs="Arial"/>
+          <w:sz w:val="32"/>
+          <w:szCs w:val="32"/>
+          <w:lang w:val="en-US"/>
+        </w:rPr>
+      </w:pPr>
+      <w:r>
+        <w:rPr>
           <w:rFonts w:ascii="Arial" w:hAnsi="Arial" w:cs="Arial" w:hint="eastAsia"/>
           <w:sz w:val="32"/>
           <w:szCs w:val="32"/>
           <w:lang w:val="en-US"/>
         </w:rPr>
-        <w:t>-</w:t>
-      </w:r>
+        <w:t>5. Moq</w:t>
+      </w:r>
+      <w:bookmarkStart w:id="0" w:name="_GoBack"/>
+      <w:bookmarkEnd w:id="0"/>
     </w:p>
     <w:p>
       <w:pPr>
@@ -2376,131 +2523,12 @@
         <w:jc w:val="both"/>
         <w:rPr>
           <w:rFonts w:ascii="Arial" w:hAnsi="Arial" w:cs="Arial"/>
-          <w:sz w:val="32"/>
-          <w:szCs w:val="32"/>
-          <w:lang w:val="en-US"/>
-        </w:rPr>
-      </w:pPr>
-      <w:r>
-        <w:rPr>
-          <w:rFonts w:ascii="Arial" w:hAnsi="Arial" w:cs="Arial"/>
-          <w:sz w:val="32"/>
-          <w:szCs w:val="32"/>
-          <w:lang w:val="en-US"/>
-        </w:rPr>
-        <w:t>XUnit tests project:</w:t>
-      </w:r>
-    </w:p>
-    <w:p>
-      <w:pPr>
-        <w:spacing w:after="0" w:line="360" w:lineRule="auto"/>
-        <w:ind w:firstLine="567"/>
-        <w:jc w:val="both"/>
-        <w:rPr>
-          <w:rFonts w:ascii="Arial" w:hAnsi="Arial" w:cs="Arial"/>
-          <w:sz w:val="32"/>
-          <w:szCs w:val="32"/>
-          <w:lang w:val="en-US"/>
-        </w:rPr>
-      </w:pPr>
-      <w:r>
-        <w:rPr>
-          <w:rFonts w:ascii="Arial" w:hAnsi="Arial" w:cs="Arial"/>
-          <w:sz w:val="32"/>
-          <w:szCs w:val="32"/>
-          <w:lang w:val="en-US"/>
-        </w:rPr>
-        <w:t>1. coverlet.collector</w:t>
-      </w:r>
-    </w:p>
-    <w:p>
-      <w:pPr>
-        <w:spacing w:after="0" w:line="360" w:lineRule="auto"/>
-        <w:ind w:firstLine="567"/>
-        <w:jc w:val="both"/>
-        <w:rPr>
-          <w:rFonts w:ascii="Arial" w:hAnsi="Arial" w:cs="Arial"/>
-          <w:sz w:val="32"/>
-          <w:szCs w:val="32"/>
-          <w:lang w:val="en-US"/>
-        </w:rPr>
-      </w:pPr>
-      <w:r>
-        <w:rPr>
-          <w:rFonts w:ascii="Arial" w:hAnsi="Arial" w:cs="Arial"/>
-          <w:sz w:val="32"/>
-          <w:szCs w:val="32"/>
-          <w:lang w:val="en-US"/>
-        </w:rPr>
-        <w:t>2. Microsoft.NET.Test.Sdk</w:t>
-      </w:r>
-    </w:p>
-    <w:p>
-      <w:pPr>
-        <w:spacing w:after="0" w:line="360" w:lineRule="auto"/>
-        <w:ind w:firstLine="567"/>
-        <w:jc w:val="both"/>
-        <w:rPr>
-          <w:rFonts w:ascii="Arial" w:hAnsi="Arial" w:cs="Arial"/>
-          <w:sz w:val="32"/>
-          <w:szCs w:val="32"/>
-          <w:lang w:val="en-US"/>
-        </w:rPr>
-      </w:pPr>
-      <w:r>
-        <w:rPr>
-          <w:rFonts w:ascii="Arial" w:hAnsi="Arial" w:cs="Arial"/>
-          <w:sz w:val="32"/>
-          <w:szCs w:val="32"/>
-          <w:lang w:val="en-US"/>
-        </w:rPr>
-        <w:t>3. xunit</w:t>
-      </w:r>
-    </w:p>
-    <w:p>
-      <w:pPr>
-        <w:spacing w:after="0" w:line="360" w:lineRule="auto"/>
-        <w:ind w:firstLine="567"/>
-        <w:jc w:val="both"/>
-        <w:rPr>
-          <w:rFonts w:ascii="Arial" w:hAnsi="Arial" w:cs="Arial"/>
-          <w:sz w:val="32"/>
-          <w:szCs w:val="32"/>
-          <w:lang w:val="en-US"/>
-        </w:rPr>
-      </w:pPr>
-      <w:r>
-        <w:rPr>
-          <w:rFonts w:ascii="Arial" w:hAnsi="Arial" w:cs="Arial"/>
-          <w:sz w:val="32"/>
-          <w:szCs w:val="32"/>
-          <w:lang w:val="en-US"/>
-        </w:rPr>
-        <w:t>4. xunit.runner.visualstudio</w:t>
-      </w:r>
-    </w:p>
-    <w:p>
-      <w:pPr>
-        <w:spacing w:after="0" w:line="360" w:lineRule="auto"/>
-        <w:ind w:firstLine="567"/>
-        <w:jc w:val="both"/>
-        <w:rPr>
-          <w:rFonts w:ascii="Arial" w:hAnsi="Arial" w:cs="Arial"/>
           <w:b/>
           <w:sz w:val="46"/>
           <w:szCs w:val="46"/>
           <w:lang w:val="en-US"/>
         </w:rPr>
       </w:pPr>
-      <w:r>
-        <w:rPr>
-          <w:rFonts w:ascii="Arial" w:hAnsi="Arial" w:cs="Arial" w:hint="eastAsia"/>
-          <w:sz w:val="32"/>
-          <w:szCs w:val="32"/>
-          <w:lang w:val="en-US"/>
-        </w:rPr>
-        <w:t>5. Moq</w:t>
-      </w:r>
     </w:p>
     <w:p>
       <w:pPr>
@@ -5684,7 +5712,7 @@
             <w:pPr>
               <w:jc w:val="center"/>
               <w:rPr>
-                <w:rFonts w:ascii="Arial" w:eastAsiaTheme="minorEastAsia" w:hAnsi="Arial" w:hint="eastAsia"/>
+                <w:rFonts w:ascii="Arial" w:eastAsiaTheme="minorEastAsia" w:hAnsi="Arial"/>
                 <w:color w:val="000000"/>
                 <w:sz w:val="28"/>
                 <w:szCs w:val="28"/>
@@ -5799,8 +5827,6 @@
               </w:rPr>
               <w:t>For switching between tabs, for buttons, e.t.c.</w:t>
             </w:r>
-            <w:bookmarkStart w:id="0" w:name="_GoBack"/>
-            <w:bookmarkEnd w:id="0"/>
           </w:p>
         </w:tc>
       </w:tr>
@@ -6087,7 +6113,7 @@
             <w:sz w:val="40"/>
             <w:szCs w:val="40"/>
           </w:rPr>
-          <w:t>11</w:t>
+          <w:t>6</w:t>
         </w:r>
         <w:r>
           <w:rPr>

</xml_diff>